<commit_message>
Sửa Database và tài liệu hướng dẫn
</commit_message>
<xml_diff>
--- a/benhxaCA/TÀI LIỆU HƯỚNG DẪN.docx
+++ b/benhxaCA/TÀI LIỆU HƯỚNG DẪN.docx
@@ -53,18 +53,6 @@
         </w:rPr>
         <w:t>Cơ sở dữ liệu:</w:t>
       </w:r>
-    </w:p>
-    <w:p>
-      <w:pPr>
-        <w:pStyle w:val="ListParagraph"/>
-        <w:ind w:left="426"/>
-        <w:rPr>
-          <w:rFonts w:asciiTheme="majorHAnsi" w:hAnsiTheme="majorHAnsi" w:cstheme="majorHAnsi"/>
-          <w:sz w:val="26"/>
-          <w:szCs w:val="26"/>
-          <w:lang w:val="en-US"/>
-        </w:rPr>
-      </w:pPr>
       <w:r>
         <w:rPr>
           <w:rFonts w:asciiTheme="majorHAnsi" w:hAnsiTheme="majorHAnsi" w:cstheme="majorHAnsi"/>
@@ -73,8 +61,18 @@
           <w:szCs w:val="26"/>
           <w:lang w:val="en-US"/>
         </w:rPr>
+        <w:t xml:space="preserve"> </w:t>
+      </w:r>
+      <w:r>
+        <w:rPr>
+          <w:rFonts w:asciiTheme="majorHAnsi" w:hAnsiTheme="majorHAnsi" w:cstheme="majorHAnsi"/>
+          <w:noProof/>
+          <w:sz w:val="26"/>
+          <w:szCs w:val="26"/>
+          <w:lang w:val="en-US"/>
+        </w:rPr>
         <w:drawing>
-          <wp:inline distT="0" distB="0" distL="0" distR="0" wp14:anchorId="4FF4E5A6" wp14:editId="32E9EB44">
+          <wp:inline distT="0" distB="0" distL="0" distR="0" wp14:anchorId="37B7827E" wp14:editId="7490B187">
             <wp:extent cx="5731510" cy="5288280"/>
             <wp:effectExtent l="0" t="0" r="2540" b="7620"/>
             <wp:docPr id="2" name="Picture 2"/>
@@ -141,6 +139,82 @@
           <w:szCs w:val="26"/>
           <w:lang w:val="en-US"/>
         </w:rPr>
+        <w:t>Cài đặt:</w:t>
+      </w:r>
+    </w:p>
+    <w:p>
+      <w:pPr>
+        <w:pStyle w:val="ListParagraph"/>
+        <w:numPr>
+          <w:ilvl w:val="0"/>
+          <w:numId w:val="12"/>
+        </w:numPr>
+        <w:rPr>
+          <w:rFonts w:asciiTheme="majorHAnsi" w:hAnsiTheme="majorHAnsi" w:cstheme="majorHAnsi"/>
+          <w:sz w:val="26"/>
+          <w:szCs w:val="26"/>
+          <w:lang w:val="en-US"/>
+        </w:rPr>
+      </w:pPr>
+      <w:r>
+        <w:rPr>
+          <w:rFonts w:asciiTheme="majorHAnsi" w:hAnsiTheme="majorHAnsi" w:cstheme="majorHAnsi"/>
+          <w:sz w:val="26"/>
+          <w:szCs w:val="26"/>
+          <w:lang w:val="en-US"/>
+        </w:rPr>
+        <w:t>Microsoft.ReportViewer.WebForms, Version=12.0.0.0, Culture=neutral, PublicKeyToken=89845dcd8080cc91</w:t>
+      </w:r>
+    </w:p>
+    <w:p>
+      <w:pPr>
+        <w:pStyle w:val="ListParagraph"/>
+        <w:numPr>
+          <w:ilvl w:val="0"/>
+          <w:numId w:val="12"/>
+        </w:numPr>
+        <w:rPr>
+          <w:rFonts w:asciiTheme="majorHAnsi" w:hAnsiTheme="majorHAnsi" w:cstheme="majorHAnsi"/>
+          <w:sz w:val="26"/>
+          <w:szCs w:val="26"/>
+          <w:lang w:val="en-US"/>
+        </w:rPr>
+      </w:pPr>
+      <w:r>
+        <w:rPr>
+          <w:rFonts w:asciiTheme="majorHAnsi" w:hAnsiTheme="majorHAnsi" w:cstheme="majorHAnsi"/>
+          <w:sz w:val="26"/>
+          <w:szCs w:val="26"/>
+          <w:lang w:val="en-US"/>
+        </w:rPr>
+        <w:t>.NET Framework  4.6.1</w:t>
+      </w:r>
+    </w:p>
+    <w:p>
+      <w:pPr>
+        <w:pStyle w:val="ListParagraph"/>
+        <w:numPr>
+          <w:ilvl w:val="0"/>
+          <w:numId w:val="1"/>
+        </w:numPr>
+        <w:rPr>
+          <w:rFonts w:asciiTheme="majorHAnsi" w:hAnsiTheme="majorHAnsi" w:cstheme="majorHAnsi"/>
+          <w:b/>
+          <w:bCs/>
+          <w:sz w:val="26"/>
+          <w:szCs w:val="26"/>
+          <w:lang w:val="en-US"/>
+        </w:rPr>
+      </w:pPr>
+      <w:r>
+        <w:rPr>
+          <w:rFonts w:asciiTheme="majorHAnsi" w:hAnsiTheme="majorHAnsi" w:cstheme="majorHAnsi"/>
+          <w:b/>
+          <w:bCs/>
+          <w:sz w:val="26"/>
+          <w:szCs w:val="26"/>
+          <w:lang w:val="en-US"/>
+        </w:rPr>
         <w:t>Các chức năng.</w:t>
       </w:r>
     </w:p>
@@ -244,8 +318,9 @@
         <w:rPr>
           <w:noProof/>
         </w:rPr>
+        <w:lastRenderedPageBreak/>
         <w:drawing>
-          <wp:anchor distT="0" distB="0" distL="114300" distR="114300" simplePos="0" relativeHeight="251661312" behindDoc="0" locked="0" layoutInCell="1" allowOverlap="1" wp14:anchorId="3215986F" wp14:editId="38E482FF">
+          <wp:anchor distT="0" distB="0" distL="114300" distR="114300" simplePos="0" relativeHeight="251658240" behindDoc="0" locked="0" layoutInCell="1" allowOverlap="1" wp14:anchorId="3215986F" wp14:editId="6666A288">
             <wp:simplePos x="0" y="0"/>
             <wp:positionH relativeFrom="column">
               <wp:posOffset>906780</wp:posOffset>
@@ -322,7 +397,6 @@
           <w:szCs w:val="26"/>
           <w:lang w:val="en-US"/>
         </w:rPr>
-        <w:lastRenderedPageBreak/>
         <w:t>Bước 1:</w:t>
       </w:r>
       <w:r>
@@ -678,7 +752,7 @@
         <mc:AlternateContent>
           <mc:Choice Requires="wpg">
             <w:drawing>
-              <wp:anchor distT="0" distB="0" distL="114300" distR="114300" simplePos="0" relativeHeight="251659264" behindDoc="0" locked="0" layoutInCell="1" allowOverlap="1" wp14:anchorId="56E6BE62" wp14:editId="3182307A">
+              <wp:anchor distT="0" distB="0" distL="114300" distR="114300" simplePos="0" relativeHeight="251656192" behindDoc="0" locked="0" layoutInCell="1" allowOverlap="1" wp14:anchorId="56E6BE62" wp14:editId="0A762E80">
                 <wp:simplePos x="0" y="0"/>
                 <wp:positionH relativeFrom="column">
                   <wp:posOffset>921715</wp:posOffset>
@@ -1235,7 +1309,7 @@
           </mc:Choice>
           <mc:Fallback>
             <w:pict>
-              <v:group w14:anchorId="56E6BE62" id="Group 21" o:spid="_x0000_s1026" style="position:absolute;left:0;text-align:left;margin-left:72.6pt;margin-top:19.2pt;width:381.3pt;height:107.65pt;z-index:251659264" coordsize="48425,13673" o:gfxdata="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">
+              <v:group w14:anchorId="56E6BE62" id="Group 21" o:spid="_x0000_s1026" style="position:absolute;left:0;text-align:left;margin-left:72.6pt;margin-top:19.2pt;width:381.3pt;height:107.65pt;z-index:251656192" coordsize="48425,13673" o:gfxdata="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">
                 <v:shapetype id="_x0000_t75" coordsize="21600,21600" o:spt="75" o:preferrelative="t" path="m@4@5l@4@11@9@11@9@5xe" filled="f" stroked="f">
                   <v:stroke joinstyle="miter"/>
                   <v:formulas>
@@ -1785,7 +1859,7 @@
           <w:noProof/>
         </w:rPr>
         <w:drawing>
-          <wp:anchor distT="0" distB="0" distL="114300" distR="114300" simplePos="0" relativeHeight="251662336" behindDoc="0" locked="0" layoutInCell="1" allowOverlap="1" wp14:anchorId="18430B48" wp14:editId="6A8A88DE">
+          <wp:anchor distT="0" distB="0" distL="114300" distR="114300" simplePos="0" relativeHeight="251659264" behindDoc="0" locked="0" layoutInCell="1" allowOverlap="1" wp14:anchorId="18430B48" wp14:editId="72E297F9">
             <wp:simplePos x="0" y="0"/>
             <wp:positionH relativeFrom="column">
               <wp:posOffset>914400</wp:posOffset>
@@ -2322,10 +2396,11 @@
           <w:szCs w:val="26"/>
           <w:lang w:val="en-US"/>
         </w:rPr>
+        <w:lastRenderedPageBreak/>
         <mc:AlternateContent>
           <mc:Choice Requires="wpg">
             <w:drawing>
-              <wp:anchor distT="0" distB="0" distL="114300" distR="114300" simplePos="0" relativeHeight="251665408" behindDoc="0" locked="0" layoutInCell="1" allowOverlap="1" wp14:anchorId="2F79AE28" wp14:editId="5FB1909A">
+              <wp:anchor distT="0" distB="0" distL="114300" distR="114300" simplePos="0" relativeHeight="251662336" behindDoc="0" locked="0" layoutInCell="1" allowOverlap="1" wp14:anchorId="2F79AE28" wp14:editId="79ED237D">
                 <wp:simplePos x="0" y="0"/>
                 <wp:positionH relativeFrom="column">
                   <wp:posOffset>882340</wp:posOffset>
@@ -2985,7 +3060,7 @@
           </mc:Choice>
           <mc:Fallback>
             <w:pict>
-              <v:group w14:anchorId="2F79AE28" id="Group 28" o:spid="_x0000_s1033" style="position:absolute;left:0;text-align:left;margin-left:69.5pt;margin-top:23.55pt;width:383.75pt;height:100.1pt;z-index:251665408" coordsize="48737,12711" o:gfxdata="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">
+              <v:group w14:anchorId="2F79AE28" id="Group 28" o:spid="_x0000_s1033" style="position:absolute;left:0;text-align:left;margin-left:69.5pt;margin-top:23.55pt;width:383.75pt;height:100.1pt;z-index:251662336" coordsize="48737,12711" o:gfxdata="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">
                 <v:shape id="Picture 11" o:spid="_x0000_s1034" type="#_x0000_t75" style="position:absolute;top:2183;width:48279;height:10528;visibility:visible;mso-wrap-style:square" o:gfxdata="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">
                   <v:imagedata r:id="rId10" o:title=""/>
                 </v:shape>
@@ -3498,7 +3573,6 @@
           <w:szCs w:val="26"/>
           <w:lang w:val="en-US"/>
         </w:rPr>
-        <w:lastRenderedPageBreak/>
         <w:t>Xem phiếu khám bệnh và phiếu thông tin cá nhân.</w:t>
       </w:r>
     </w:p>
@@ -3604,7 +3678,7 @@
           <w:noProof/>
         </w:rPr>
         <w:drawing>
-          <wp:inline distT="0" distB="0" distL="0" distR="0" wp14:anchorId="2B03077C" wp14:editId="3A0549A0">
+          <wp:inline distT="0" distB="0" distL="0" distR="0" wp14:anchorId="2B03077C" wp14:editId="19777251">
             <wp:extent cx="4571599" cy="983773"/>
             <wp:effectExtent l="0" t="0" r="635" b="6985"/>
             <wp:docPr id="29" name="Picture 29"/>
@@ -3684,7 +3758,7 @@
           <w:noProof/>
         </w:rPr>
         <w:drawing>
-          <wp:inline distT="0" distB="0" distL="0" distR="0" wp14:anchorId="04373B29" wp14:editId="77E64541">
+          <wp:inline distT="0" distB="0" distL="0" distR="0" wp14:anchorId="04373B29" wp14:editId="1669434D">
             <wp:extent cx="2719014" cy="1299748"/>
             <wp:effectExtent l="0" t="0" r="5715" b="0"/>
             <wp:docPr id="30" name="Picture 30"/>
@@ -4124,7 +4198,7 @@
         <mc:AlternateContent>
           <mc:Choice Requires="wpg">
             <w:drawing>
-              <wp:anchor distT="0" distB="0" distL="114300" distR="114300" simplePos="0" relativeHeight="251674624" behindDoc="0" locked="0" layoutInCell="1" allowOverlap="1" wp14:anchorId="08975383" wp14:editId="57FBCF6A">
+              <wp:anchor distT="0" distB="0" distL="114300" distR="114300" simplePos="0" relativeHeight="251671552" behindDoc="0" locked="0" layoutInCell="1" allowOverlap="1" wp14:anchorId="08975383" wp14:editId="5F47AB73">
                 <wp:simplePos x="0" y="0"/>
                 <wp:positionH relativeFrom="column">
                   <wp:posOffset>974317</wp:posOffset>
@@ -4598,7 +4672,7 @@
           </mc:Choice>
           <mc:Fallback>
             <w:pict>
-              <v:group w14:anchorId="08975383" id="Group 36" o:spid="_x0000_s1041" style="position:absolute;left:0;text-align:left;margin-left:76.7pt;margin-top:22.75pt;width:346.25pt;height:113.85pt;z-index:251674624" coordsize="43972,14458" o:gfxdata="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">
+              <v:group w14:anchorId="08975383" id="Group 36" o:spid="_x0000_s1041" style="position:absolute;left:0;text-align:left;margin-left:76.7pt;margin-top:22.75pt;width:346.25pt;height:113.85pt;z-index:251671552" coordsize="43972,14458" o:gfxdata="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">
                 <v:shape id="Picture 31" o:spid="_x0000_s1042" type="#_x0000_t75" style="position:absolute;left:7677;top:1466;width:27184;height:12992;visibility:visible;mso-wrap-style:square" o:gfxdata="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">
                   <v:imagedata r:id="rId13" o:title=""/>
                 </v:shape>
@@ -4994,6 +5068,421 @@
     <w:p>
       <w:pPr>
         <w:pStyle w:val="ListParagraph"/>
+        <w:ind w:left="1800"/>
+        <w:rPr>
+          <w:rFonts w:asciiTheme="majorHAnsi" w:hAnsiTheme="majorHAnsi" w:cstheme="majorHAnsi"/>
+          <w:sz w:val="26"/>
+          <w:szCs w:val="26"/>
+          <w:lang w:val="en-US"/>
+        </w:rPr>
+      </w:pPr>
+    </w:p>
+    <w:p>
+      <w:pPr>
+        <w:pStyle w:val="ListParagraph"/>
+        <w:ind w:left="1800"/>
+        <w:rPr>
+          <w:rFonts w:asciiTheme="majorHAnsi" w:hAnsiTheme="majorHAnsi" w:cstheme="majorHAnsi"/>
+          <w:sz w:val="26"/>
+          <w:szCs w:val="26"/>
+          <w:lang w:val="en-US"/>
+        </w:rPr>
+      </w:pPr>
+    </w:p>
+    <w:p>
+      <w:pPr>
+        <w:pStyle w:val="ListParagraph"/>
+        <w:ind w:left="1800"/>
+        <w:rPr>
+          <w:rFonts w:asciiTheme="majorHAnsi" w:hAnsiTheme="majorHAnsi" w:cstheme="majorHAnsi"/>
+          <w:sz w:val="26"/>
+          <w:szCs w:val="26"/>
+          <w:lang w:val="en-US"/>
+        </w:rPr>
+      </w:pPr>
+    </w:p>
+    <w:p>
+      <w:pPr>
+        <w:pStyle w:val="ListParagraph"/>
+        <w:ind w:left="1800"/>
+        <w:rPr>
+          <w:rFonts w:asciiTheme="majorHAnsi" w:hAnsiTheme="majorHAnsi" w:cstheme="majorHAnsi"/>
+          <w:sz w:val="26"/>
+          <w:szCs w:val="26"/>
+          <w:lang w:val="en-US"/>
+        </w:rPr>
+      </w:pPr>
+      <w:r>
+        <w:rPr>
+          <w:rFonts w:asciiTheme="majorHAnsi" w:hAnsiTheme="majorHAnsi" w:cstheme="majorHAnsi"/>
+          <w:noProof/>
+          <w:sz w:val="26"/>
+          <w:szCs w:val="26"/>
+          <w:lang w:val="en-US"/>
+        </w:rPr>
+        <w:lastRenderedPageBreak/>
+        <mc:AlternateContent>
+          <mc:Choice Requires="wpg">
+            <w:drawing>
+              <wp:anchor distT="0" distB="0" distL="114300" distR="114300" simplePos="0" relativeHeight="251723776" behindDoc="0" locked="0" layoutInCell="1" allowOverlap="1" wp14:anchorId="2A4142DA" wp14:editId="729D45DD">
+                <wp:simplePos x="0" y="0"/>
+                <wp:positionH relativeFrom="column">
+                  <wp:posOffset>1170356</wp:posOffset>
+                </wp:positionH>
+                <wp:positionV relativeFrom="paragraph">
+                  <wp:posOffset>248717</wp:posOffset>
+                </wp:positionV>
+                <wp:extent cx="4781550" cy="1630807"/>
+                <wp:effectExtent l="0" t="0" r="0" b="7620"/>
+                <wp:wrapTopAndBottom/>
+                <wp:docPr id="39" name="Group 39"/>
+                <wp:cNvGraphicFramePr/>
+                <a:graphic xmlns:a="http://schemas.openxmlformats.org/drawingml/2006/main">
+                  <a:graphicData uri="http://schemas.microsoft.com/office/word/2010/wordprocessingGroup">
+                    <wpg:wgp>
+                      <wpg:cNvGrpSpPr/>
+                      <wpg:grpSpPr>
+                        <a:xfrm>
+                          <a:off x="0" y="0"/>
+                          <a:ext cx="4781550" cy="1630807"/>
+                          <a:chOff x="0" y="0"/>
+                          <a:chExt cx="4781550" cy="1630807"/>
+                        </a:xfrm>
+                      </wpg:grpSpPr>
+                      <pic:pic xmlns:pic="http://schemas.openxmlformats.org/drawingml/2006/picture">
+                        <pic:nvPicPr>
+                          <pic:cNvPr id="12" name="Picture 12"/>
+                          <pic:cNvPicPr>
+                            <a:picLocks noChangeAspect="1"/>
+                          </pic:cNvPicPr>
+                        </pic:nvPicPr>
+                        <pic:blipFill>
+                          <a:blip r:embed="rId14">
+                            <a:extLst>
+                              <a:ext uri="{28A0092B-C50C-407E-A947-70E740481C1C}">
+                                <a14:useLocalDpi xmlns:a14="http://schemas.microsoft.com/office/drawing/2010/main" val="0"/>
+                              </a:ext>
+                            </a:extLst>
+                          </a:blip>
+                          <a:stretch>
+                            <a:fillRect/>
+                          </a:stretch>
+                        </pic:blipFill>
+                        <pic:spPr>
+                          <a:xfrm>
+                            <a:off x="0" y="438912"/>
+                            <a:ext cx="4781550" cy="1191895"/>
+                          </a:xfrm>
+                          <a:prstGeom prst="rect">
+                            <a:avLst/>
+                          </a:prstGeom>
+                        </pic:spPr>
+                      </pic:pic>
+                      <wps:wsp>
+                        <wps:cNvPr id="19" name="Speech Bubble: Rectangle with Corners Rounded 19"/>
+                        <wps:cNvSpPr/>
+                        <wps:spPr>
+                          <a:xfrm>
+                            <a:off x="299923" y="21945"/>
+                            <a:ext cx="2134235" cy="269240"/>
+                          </a:xfrm>
+                          <a:prstGeom prst="wedgeRoundRectCallout">
+                            <a:avLst>
+                              <a:gd name="adj1" fmla="val 128084"/>
+                              <a:gd name="adj2" fmla="val 401153"/>
+                              <a:gd name="adj3" fmla="val 16667"/>
+                            </a:avLst>
+                          </a:prstGeom>
+                        </wps:spPr>
+                        <wps:style>
+                          <a:lnRef idx="2">
+                            <a:schemeClr val="accent6"/>
+                          </a:lnRef>
+                          <a:fillRef idx="1">
+                            <a:schemeClr val="lt1"/>
+                          </a:fillRef>
+                          <a:effectRef idx="0">
+                            <a:schemeClr val="accent6"/>
+                          </a:effectRef>
+                          <a:fontRef idx="minor">
+                            <a:schemeClr val="dk1"/>
+                          </a:fontRef>
+                        </wps:style>
+                        <wps:txbx>
+                          <w:txbxContent>
+                            <w:p>
+                              <w:pPr>
+                                <w:jc w:val="center"/>
+                                <w:rPr>
+                                  <w:rFonts w:asciiTheme="majorHAnsi" w:hAnsiTheme="majorHAnsi" w:cstheme="majorHAnsi"/>
+                                  <w:color w:val="FF0000"/>
+                                  <w:sz w:val="18"/>
+                                  <w:szCs w:val="18"/>
+                                  <w:lang w:val="en-US"/>
+                                  <w14:shadow w14:blurRad="38100" w14:dist="19050" w14:dir="2700000" w14:sx="100000" w14:sy="100000" w14:kx="0" w14:ky="0" w14:algn="tl">
+                                    <w14:schemeClr w14:val="dk1">
+                                      <w14:alpha w14:val="60000"/>
+                                    </w14:schemeClr>
+                                  </w14:shadow>
+                                  <w14:textOutline w14:w="0" w14:cap="flat" w14:cmpd="sng" w14:algn="ctr">
+                                    <w14:noFill/>
+                                    <w14:prstDash w14:val="solid"/>
+                                    <w14:round/>
+                                  </w14:textOutline>
+                                </w:rPr>
+                              </w:pPr>
+                              <w:r>
+                                <w:rPr>
+                                  <w:rFonts w:asciiTheme="majorHAnsi" w:hAnsiTheme="majorHAnsi" w:cstheme="majorHAnsi"/>
+                                  <w:color w:val="FF0000"/>
+                                  <w:sz w:val="18"/>
+                                  <w:szCs w:val="18"/>
+                                  <w:lang w:val="en-US"/>
+                                  <w14:shadow w14:blurRad="38100" w14:dist="19050" w14:dir="2700000" w14:sx="100000" w14:sy="100000" w14:kx="0" w14:ky="0" w14:algn="tl">
+                                    <w14:schemeClr w14:val="dk1">
+                                      <w14:alpha w14:val="60000"/>
+                                    </w14:schemeClr>
+                                  </w14:shadow>
+                                  <w14:textOutline w14:w="0" w14:cap="flat" w14:cmpd="sng" w14:algn="ctr">
+                                    <w14:noFill/>
+                                    <w14:prstDash w14:val="solid"/>
+                                    <w14:round/>
+                                  </w14:textOutline>
+                                </w:rPr>
+                                <w:t>Xem phiếu khám sức khỏe</w:t>
+                              </w:r>
+                            </w:p>
+                          </w:txbxContent>
+                        </wps:txbx>
+                        <wps:bodyPr rot="0" spcFirstLastPara="0" vertOverflow="overflow" horzOverflow="overflow" vert="horz" wrap="square" lIns="91440" tIns="45720" rIns="91440" bIns="45720" numCol="1" spcCol="0" rtlCol="0" fromWordArt="0" anchor="ctr" anchorCtr="0" forceAA="0" compatLnSpc="1">
+                          <a:prstTxWarp prst="textNoShape">
+                            <a:avLst/>
+                          </a:prstTxWarp>
+                          <a:noAutofit/>
+                        </wps:bodyPr>
+                      </wps:wsp>
+                      <wps:wsp>
+                        <wps:cNvPr id="20" name="Speech Bubble: Rectangle with Corners Rounded 20"/>
+                        <wps:cNvSpPr/>
+                        <wps:spPr>
+                          <a:xfrm>
+                            <a:off x="2889504" y="0"/>
+                            <a:ext cx="1257935" cy="269240"/>
+                          </a:xfrm>
+                          <a:prstGeom prst="wedgeRoundRectCallout">
+                            <a:avLst>
+                              <a:gd name="adj1" fmla="val 76531"/>
+                              <a:gd name="adj2" fmla="val 406587"/>
+                              <a:gd name="adj3" fmla="val 16667"/>
+                            </a:avLst>
+                          </a:prstGeom>
+                        </wps:spPr>
+                        <wps:style>
+                          <a:lnRef idx="2">
+                            <a:schemeClr val="accent6"/>
+                          </a:lnRef>
+                          <a:fillRef idx="1">
+                            <a:schemeClr val="lt1"/>
+                          </a:fillRef>
+                          <a:effectRef idx="0">
+                            <a:schemeClr val="accent6"/>
+                          </a:effectRef>
+                          <a:fontRef idx="minor">
+                            <a:schemeClr val="dk1"/>
+                          </a:fontRef>
+                        </wps:style>
+                        <wps:txbx>
+                          <w:txbxContent>
+                            <w:p>
+                              <w:pPr>
+                                <w:jc w:val="center"/>
+                                <w:rPr>
+                                  <w:rFonts w:asciiTheme="majorHAnsi" w:hAnsiTheme="majorHAnsi" w:cstheme="majorHAnsi"/>
+                                  <w:color w:val="FF0000"/>
+                                  <w:sz w:val="18"/>
+                                  <w:szCs w:val="18"/>
+                                  <w:lang w:val="en-US"/>
+                                  <w14:shadow w14:blurRad="38100" w14:dist="19050" w14:dir="2700000" w14:sx="100000" w14:sy="100000" w14:kx="0" w14:ky="0" w14:algn="tl">
+                                    <w14:schemeClr w14:val="dk1">
+                                      <w14:alpha w14:val="60000"/>
+                                    </w14:schemeClr>
+                                  </w14:shadow>
+                                  <w14:textOutline w14:w="0" w14:cap="flat" w14:cmpd="sng" w14:algn="ctr">
+                                    <w14:noFill/>
+                                    <w14:prstDash w14:val="solid"/>
+                                    <w14:round/>
+                                  </w14:textOutline>
+                                </w:rPr>
+                              </w:pPr>
+                              <w:r>
+                                <w:rPr>
+                                  <w:rFonts w:asciiTheme="majorHAnsi" w:hAnsiTheme="majorHAnsi" w:cstheme="majorHAnsi"/>
+                                  <w:color w:val="FF0000"/>
+                                  <w:sz w:val="18"/>
+                                  <w:szCs w:val="18"/>
+                                  <w:lang w:val="en-US"/>
+                                  <w14:shadow w14:blurRad="38100" w14:dist="19050" w14:dir="2700000" w14:sx="100000" w14:sy="100000" w14:kx="0" w14:ky="0" w14:algn="tl">
+                                    <w14:schemeClr w14:val="dk1">
+                                      <w14:alpha w14:val="60000"/>
+                                    </w14:schemeClr>
+                                  </w14:shadow>
+                                  <w14:textOutline w14:w="0" w14:cap="flat" w14:cmpd="sng" w14:algn="ctr">
+                                    <w14:noFill/>
+                                    <w14:prstDash w14:val="solid"/>
+                                    <w14:round/>
+                                  </w14:textOutline>
+                                </w:rPr>
+                                <w:t>Xem thông tin cán bộ</w:t>
+                              </w:r>
+                            </w:p>
+                          </w:txbxContent>
+                        </wps:txbx>
+                        <wps:bodyPr rot="0" spcFirstLastPara="0" vertOverflow="overflow" horzOverflow="overflow" vert="horz" wrap="square" lIns="91440" tIns="45720" rIns="91440" bIns="45720" numCol="1" spcCol="0" rtlCol="0" fromWordArt="0" anchor="ctr" anchorCtr="0" forceAA="0" compatLnSpc="1">
+                          <a:prstTxWarp prst="textNoShape">
+                            <a:avLst/>
+                          </a:prstTxWarp>
+                          <a:noAutofit/>
+                        </wps:bodyPr>
+                      </wps:wsp>
+                    </wpg:wgp>
+                  </a:graphicData>
+                </a:graphic>
+              </wp:anchor>
+            </w:drawing>
+          </mc:Choice>
+          <mc:Fallback>
+            <w:pict>
+              <v:group w14:anchorId="2A4142DA" id="Group 39" o:spid="_x0000_s1047" style="position:absolute;left:0;text-align:left;margin-left:92.15pt;margin-top:19.6pt;width:376.5pt;height:128.4pt;z-index:251723776" coordsize="47815,16308" o:gfxdata="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">
+                <v:shape id="Picture 12" o:spid="_x0000_s1048" type="#_x0000_t75" style="position:absolute;top:4389;width:47815;height:11919;visibility:visible;mso-wrap-style:square" o:gfxdata="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">
+                  <v:imagedata r:id="rId15" o:title=""/>
+                </v:shape>
+                <v:shape id="Speech Bubble: Rectangle with Corners Rounded 19" o:spid="_x0000_s1049" type="#_x0000_t62" style="position:absolute;left:2999;top:219;width:21342;height:2692;visibility:visible;mso-wrap-style:square;v-text-anchor:middle" o:gfxdata="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" adj="38466,97449" fillcolor="white [3201]" strokecolor="#70ad47 [3209]" strokeweight="1pt">
+                  <v:textbox>
+                    <w:txbxContent>
+                      <w:p>
+                        <w:pPr>
+                          <w:jc w:val="center"/>
+                          <w:rPr>
+                            <w:rFonts w:asciiTheme="majorHAnsi" w:hAnsiTheme="majorHAnsi" w:cstheme="majorHAnsi"/>
+                            <w:color w:val="FF0000"/>
+                            <w:sz w:val="18"/>
+                            <w:szCs w:val="18"/>
+                            <w:lang w:val="en-US"/>
+                            <w14:shadow w14:blurRad="38100" w14:dist="19050" w14:dir="2700000" w14:sx="100000" w14:sy="100000" w14:kx="0" w14:ky="0" w14:algn="tl">
+                              <w14:schemeClr w14:val="dk1">
+                                <w14:alpha w14:val="60000"/>
+                              </w14:schemeClr>
+                            </w14:shadow>
+                            <w14:textOutline w14:w="0" w14:cap="flat" w14:cmpd="sng" w14:algn="ctr">
+                              <w14:noFill/>
+                              <w14:prstDash w14:val="solid"/>
+                              <w14:round/>
+                            </w14:textOutline>
+                          </w:rPr>
+                        </w:pPr>
+                        <w:r>
+                          <w:rPr>
+                            <w:rFonts w:asciiTheme="majorHAnsi" w:hAnsiTheme="majorHAnsi" w:cstheme="majorHAnsi"/>
+                            <w:color w:val="FF0000"/>
+                            <w:sz w:val="18"/>
+                            <w:szCs w:val="18"/>
+                            <w:lang w:val="en-US"/>
+                            <w14:shadow w14:blurRad="38100" w14:dist="19050" w14:dir="2700000" w14:sx="100000" w14:sy="100000" w14:kx="0" w14:ky="0" w14:algn="tl">
+                              <w14:schemeClr w14:val="dk1">
+                                <w14:alpha w14:val="60000"/>
+                              </w14:schemeClr>
+                            </w14:shadow>
+                            <w14:textOutline w14:w="0" w14:cap="flat" w14:cmpd="sng" w14:algn="ctr">
+                              <w14:noFill/>
+                              <w14:prstDash w14:val="solid"/>
+                              <w14:round/>
+                            </w14:textOutline>
+                          </w:rPr>
+                          <w:t>Xem phiếu khám sức khỏe</w:t>
+                        </w:r>
+                      </w:p>
+                    </w:txbxContent>
+                  </v:textbox>
+                </v:shape>
+                <v:shape id="Speech Bubble: Rectangle with Corners Rounded 20" o:spid="_x0000_s1050" type="#_x0000_t62" style="position:absolute;left:28895;width:12579;height:2692;visibility:visible;mso-wrap-style:square;v-text-anchor:middle" o:gfxdata="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" adj="27331,98623" fillcolor="white [3201]" strokecolor="#70ad47 [3209]" strokeweight="1pt">
+                  <v:textbox>
+                    <w:txbxContent>
+                      <w:p>
+                        <w:pPr>
+                          <w:jc w:val="center"/>
+                          <w:rPr>
+                            <w:rFonts w:asciiTheme="majorHAnsi" w:hAnsiTheme="majorHAnsi" w:cstheme="majorHAnsi"/>
+                            <w:color w:val="FF0000"/>
+                            <w:sz w:val="18"/>
+                            <w:szCs w:val="18"/>
+                            <w:lang w:val="en-US"/>
+                            <w14:shadow w14:blurRad="38100" w14:dist="19050" w14:dir="2700000" w14:sx="100000" w14:sy="100000" w14:kx="0" w14:ky="0" w14:algn="tl">
+                              <w14:schemeClr w14:val="dk1">
+                                <w14:alpha w14:val="60000"/>
+                              </w14:schemeClr>
+                            </w14:shadow>
+                            <w14:textOutline w14:w="0" w14:cap="flat" w14:cmpd="sng" w14:algn="ctr">
+                              <w14:noFill/>
+                              <w14:prstDash w14:val="solid"/>
+                              <w14:round/>
+                            </w14:textOutline>
+                          </w:rPr>
+                        </w:pPr>
+                        <w:r>
+                          <w:rPr>
+                            <w:rFonts w:asciiTheme="majorHAnsi" w:hAnsiTheme="majorHAnsi" w:cstheme="majorHAnsi"/>
+                            <w:color w:val="FF0000"/>
+                            <w:sz w:val="18"/>
+                            <w:szCs w:val="18"/>
+                            <w:lang w:val="en-US"/>
+                            <w14:shadow w14:blurRad="38100" w14:dist="19050" w14:dir="2700000" w14:sx="100000" w14:sy="100000" w14:kx="0" w14:ky="0" w14:algn="tl">
+                              <w14:schemeClr w14:val="dk1">
+                                <w14:alpha w14:val="60000"/>
+                              </w14:schemeClr>
+                            </w14:shadow>
+                            <w14:textOutline w14:w="0" w14:cap="flat" w14:cmpd="sng" w14:algn="ctr">
+                              <w14:noFill/>
+                              <w14:prstDash w14:val="solid"/>
+                              <w14:round/>
+                            </w14:textOutline>
+                          </w:rPr>
+                          <w:t>Xem thông tin cán bộ</w:t>
+                        </w:r>
+                      </w:p>
+                    </w:txbxContent>
+                  </v:textbox>
+                </v:shape>
+                <w10:wrap type="topAndBottom"/>
+              </v:group>
+            </w:pict>
+          </mc:Fallback>
+        </mc:AlternateContent>
+      </w:r>
+      <w:r>
+        <w:rPr>
+          <w:rFonts w:asciiTheme="majorHAnsi" w:hAnsiTheme="majorHAnsi" w:cstheme="majorHAnsi"/>
+          <w:sz w:val="26"/>
+          <w:szCs w:val="26"/>
+          <w:lang w:val="en-US"/>
+        </w:rPr>
+        <w:t>Ta được danh sách cán bộ như sau với các thông số:</w:t>
+      </w:r>
+    </w:p>
+    <w:p>
+      <w:pPr>
+        <w:pStyle w:val="ListParagraph"/>
+        <w:ind w:left="1800"/>
+        <w:rPr>
+          <w:rFonts w:asciiTheme="majorHAnsi" w:hAnsiTheme="majorHAnsi" w:cstheme="majorHAnsi"/>
+          <w:sz w:val="26"/>
+          <w:szCs w:val="26"/>
+          <w:lang w:val="en-US"/>
+        </w:rPr>
+      </w:pPr>
+    </w:p>
+    <w:p>
+      <w:pPr>
+        <w:pStyle w:val="ListParagraph"/>
         <w:numPr>
           <w:ilvl w:val="0"/>
           <w:numId w:val="7"/>
@@ -5126,7 +5615,7 @@
           <w:noProof/>
         </w:rPr>
         <w:drawing>
-          <wp:inline distT="0" distB="0" distL="0" distR="0" wp14:anchorId="187886D2" wp14:editId="7250F8A3">
+          <wp:inline distT="0" distB="0" distL="0" distR="0" wp14:anchorId="187886D2" wp14:editId="3CDEFE9A">
             <wp:extent cx="4761781" cy="1003364"/>
             <wp:effectExtent l="0" t="0" r="1270" b="6350"/>
             <wp:docPr id="37" name="Picture 37"/>
@@ -5141,7 +5630,7 @@
                     <pic:cNvPicPr/>
                   </pic:nvPicPr>
                   <pic:blipFill rotWithShape="1">
-                    <a:blip r:embed="rId14"/>
+                    <a:blip r:embed="rId16"/>
                     <a:srcRect b="60995"/>
                     <a:stretch/>
                   </pic:blipFill>
@@ -5204,9 +5693,8 @@
         <w:rPr>
           <w:noProof/>
         </w:rPr>
-        <w:lastRenderedPageBreak/>
         <w:drawing>
-          <wp:inline distT="0" distB="0" distL="0" distR="0" wp14:anchorId="46D1AB83" wp14:editId="275F6AF8">
+          <wp:inline distT="0" distB="0" distL="0" distR="0" wp14:anchorId="46D1AB83" wp14:editId="51DA2818">
             <wp:extent cx="3429000" cy="1419225"/>
             <wp:effectExtent l="0" t="0" r="0" b="9525"/>
             <wp:docPr id="38" name="Picture 38"/>
@@ -5221,7 +5709,7 @@
                     <pic:cNvPicPr/>
                   </pic:nvPicPr>
                   <pic:blipFill>
-                    <a:blip r:embed="rId15"/>
+                    <a:blip r:embed="rId17"/>
                     <a:stretch>
                       <a:fillRect/>
                     </a:stretch>
@@ -5527,7 +6015,7 @@
         <mc:AlternateContent>
           <mc:Choice Requires="wpg">
             <w:drawing>
-              <wp:anchor distT="0" distB="0" distL="114300" distR="114300" simplePos="0" relativeHeight="251681792" behindDoc="0" locked="0" layoutInCell="1" allowOverlap="1" wp14:anchorId="16E3182A" wp14:editId="12977959">
+              <wp:anchor distT="0" distB="0" distL="114300" distR="114300" simplePos="0" relativeHeight="251678720" behindDoc="0" locked="0" layoutInCell="1" allowOverlap="1" wp14:anchorId="16E3182A" wp14:editId="39410BDE">
                 <wp:simplePos x="0" y="0"/>
                 <wp:positionH relativeFrom="column">
                   <wp:posOffset>819150</wp:posOffset>
@@ -5560,7 +6048,7 @@
                           </pic:cNvPicPr>
                         </pic:nvPicPr>
                         <pic:blipFill>
-                          <a:blip r:embed="rId15">
+                          <a:blip r:embed="rId17">
                             <a:extLst>
                               <a:ext uri="{28A0092B-C50C-407E-A947-70E740481C1C}">
                                 <a14:useLocalDpi xmlns:a14="http://schemas.microsoft.com/office/drawing/2010/main" val="0"/>
@@ -5898,11 +6386,11 @@
           </mc:Choice>
           <mc:Fallback>
             <w:pict>
-              <v:group w14:anchorId="16E3182A" id="Group 49" o:spid="_x0000_s1047" style="position:absolute;left:0;text-align:left;margin-left:64.5pt;margin-top:23.8pt;width:374.55pt;height:142.95pt;z-index:251681792" coordsize="47567,18160" o:gfxdata="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">
-                <v:shape id="Picture 45" o:spid="_x0000_s1048" type="#_x0000_t75" style="position:absolute;left:6556;top:3968;width:34290;height:14192;visibility:visible;mso-wrap-style:square" o:gfxdata="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">
-                  <v:imagedata r:id="rId16" o:title=""/>
+              <v:group w14:anchorId="16E3182A" id="Group 49" o:spid="_x0000_s1051" style="position:absolute;left:0;text-align:left;margin-left:64.5pt;margin-top:23.8pt;width:374.55pt;height:142.95pt;z-index:251678720" coordsize="47567,18160" o:gfxdata="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">
+                <v:shape id="Picture 45" o:spid="_x0000_s1052" type="#_x0000_t75" style="position:absolute;left:6556;top:3968;width:34290;height:14192;visibility:visible;mso-wrap-style:square" o:gfxdata="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">
+                  <v:imagedata r:id="rId18" o:title=""/>
                 </v:shape>
-                <v:shape id="Speech Bubble: Rectangle with Corners Rounded 46" o:spid="_x0000_s1049" type="#_x0000_t62" style="position:absolute;left:41148;top:1380;width:6419;height:2692;visibility:visible;mso-wrap-style:square;v-text-anchor:middle" o:gfxdata="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" adj="-29107,53761" fillcolor="white [3201]" strokecolor="#70ad47 [3209]" strokeweight="1pt">
+                <v:shape id="Speech Bubble: Rectangle with Corners Rounded 46" o:spid="_x0000_s1053" type="#_x0000_t62" style="position:absolute;left:41148;top:1380;width:6419;height:2692;visibility:visible;mso-wrap-style:square;v-text-anchor:middle" o:gfxdata="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" adj="-29107,53761" fillcolor="white [3201]" strokecolor="#70ad47 [3209]" strokeweight="1pt">
                   <v:textbox>
                     <w:txbxContent>
                       <w:p>
@@ -5970,7 +6458,7 @@
                     </w:txbxContent>
                   </v:textbox>
                 </v:shape>
-                <v:shape id="Speech Bubble: Rectangle with Corners Rounded 47" o:spid="_x0000_s1050" type="#_x0000_t62" style="position:absolute;left:28122;width:6419;height:2692;visibility:visible;mso-wrap-style:square;v-text-anchor:middle" o:gfxdata="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" adj="2820,94592" fillcolor="white [3201]" strokecolor="#70ad47 [3209]" strokeweight="1pt">
+                <v:shape id="Speech Bubble: Rectangle with Corners Rounded 47" o:spid="_x0000_s1054" type="#_x0000_t62" style="position:absolute;left:28122;width:6419;height:2692;visibility:visible;mso-wrap-style:square;v-text-anchor:middle" o:gfxdata="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" adj="2820,94592" fillcolor="white [3201]" strokecolor="#70ad47 [3209]" strokeweight="1pt">
                   <v:textbox>
                     <w:txbxContent>
                       <w:p>
@@ -6038,7 +6526,7 @@
                     </w:txbxContent>
                   </v:textbox>
                 </v:shape>
-                <v:shape id="Speech Bubble: Rectangle with Corners Rounded 48" o:spid="_x0000_s1051" type="#_x0000_t62" style="position:absolute;top:8367;width:6419;height:2693;visibility:visible;mso-wrap-style:square;v-text-anchor:middle" o:gfxdata="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" adj="35327,23310" fillcolor="white [3201]" strokecolor="#70ad47 [3209]" strokeweight="1pt">
+                <v:shape id="Speech Bubble: Rectangle with Corners Rounded 48" o:spid="_x0000_s1055" type="#_x0000_t62" style="position:absolute;top:8367;width:6419;height:2693;visibility:visible;mso-wrap-style:square;v-text-anchor:middle" o:gfxdata="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" adj="35327,23310" fillcolor="white [3201]" strokecolor="#70ad47 [3209]" strokeweight="1pt">
                   <v:textbox>
                     <w:txbxContent>
                       <w:p>
@@ -6215,6 +6703,429 @@
     <w:p>
       <w:pPr>
         <w:pStyle w:val="ListParagraph"/>
+        <w:ind w:left="1440"/>
+        <w:rPr>
+          <w:rFonts w:asciiTheme="majorHAnsi" w:hAnsiTheme="majorHAnsi" w:cstheme="majorHAnsi"/>
+          <w:sz w:val="26"/>
+          <w:szCs w:val="26"/>
+          <w:lang w:val="en-US"/>
+        </w:rPr>
+      </w:pPr>
+    </w:p>
+    <w:p>
+      <w:pPr>
+        <w:pStyle w:val="ListParagraph"/>
+        <w:ind w:left="1440"/>
+        <w:rPr>
+          <w:rFonts w:asciiTheme="majorHAnsi" w:hAnsiTheme="majorHAnsi" w:cstheme="majorHAnsi"/>
+          <w:sz w:val="26"/>
+          <w:szCs w:val="26"/>
+          <w:lang w:val="en-US"/>
+        </w:rPr>
+      </w:pPr>
+    </w:p>
+    <w:p>
+      <w:pPr>
+        <w:pStyle w:val="ListParagraph"/>
+        <w:ind w:left="1440"/>
+        <w:rPr>
+          <w:rFonts w:asciiTheme="majorHAnsi" w:hAnsiTheme="majorHAnsi" w:cstheme="majorHAnsi"/>
+          <w:sz w:val="26"/>
+          <w:szCs w:val="26"/>
+          <w:lang w:val="en-US"/>
+        </w:rPr>
+      </w:pPr>
+      <w:r>
+        <w:rPr>
+          <w:rFonts w:asciiTheme="majorHAnsi" w:hAnsiTheme="majorHAnsi" w:cstheme="majorHAnsi"/>
+          <w:noProof/>
+          <w:sz w:val="26"/>
+          <w:szCs w:val="26"/>
+          <w:lang w:val="en-US"/>
+        </w:rPr>
+        <w:lastRenderedPageBreak/>
+        <mc:AlternateContent>
+          <mc:Choice Requires="wpg">
+            <w:drawing>
+              <wp:anchor distT="0" distB="0" distL="114300" distR="114300" simplePos="0" relativeHeight="251729920" behindDoc="0" locked="0" layoutInCell="1" allowOverlap="1" wp14:anchorId="49AB8177" wp14:editId="0F7113C0">
+                <wp:simplePos x="0" y="0"/>
+                <wp:positionH relativeFrom="margin">
+                  <wp:align>right</wp:align>
+                </wp:positionH>
+                <wp:positionV relativeFrom="paragraph">
+                  <wp:posOffset>291490</wp:posOffset>
+                </wp:positionV>
+                <wp:extent cx="4805680" cy="1197585"/>
+                <wp:effectExtent l="0" t="0" r="0" b="3175"/>
+                <wp:wrapTopAndBottom/>
+                <wp:docPr id="26" name="Group 26"/>
+                <wp:cNvGraphicFramePr/>
+                <a:graphic xmlns:a="http://schemas.openxmlformats.org/drawingml/2006/main">
+                  <a:graphicData uri="http://schemas.microsoft.com/office/word/2010/wordprocessingGroup">
+                    <wpg:wgp>
+                      <wpg:cNvGrpSpPr/>
+                      <wpg:grpSpPr>
+                        <a:xfrm>
+                          <a:off x="0" y="0"/>
+                          <a:ext cx="4805680" cy="1197585"/>
+                          <a:chOff x="0" y="0"/>
+                          <a:chExt cx="4805680" cy="1197585"/>
+                        </a:xfrm>
+                      </wpg:grpSpPr>
+                      <wpg:grpSp>
+                        <wpg:cNvPr id="25" name="Group 25"/>
+                        <wpg:cNvGrpSpPr/>
+                        <wpg:grpSpPr>
+                          <a:xfrm>
+                            <a:off x="0" y="0"/>
+                            <a:ext cx="4805680" cy="1197585"/>
+                            <a:chOff x="0" y="0"/>
+                            <a:chExt cx="4805680" cy="1197585"/>
+                          </a:xfrm>
+                        </wpg:grpSpPr>
+                        <pic:pic xmlns:pic="http://schemas.openxmlformats.org/drawingml/2006/picture">
+                          <pic:nvPicPr>
+                            <pic:cNvPr id="22" name="Picture 22"/>
+                            <pic:cNvPicPr>
+                              <a:picLocks noChangeAspect="1"/>
+                            </pic:cNvPicPr>
+                          </pic:nvPicPr>
+                          <pic:blipFill>
+                            <a:blip r:embed="rId19">
+                              <a:extLst>
+                                <a:ext uri="{28A0092B-C50C-407E-A947-70E740481C1C}">
+                                  <a14:useLocalDpi xmlns:a14="http://schemas.microsoft.com/office/drawing/2010/main" val="0"/>
+                                </a:ext>
+                              </a:extLst>
+                            </a:blip>
+                            <a:stretch>
+                              <a:fillRect/>
+                            </a:stretch>
+                          </pic:blipFill>
+                          <pic:spPr>
+                            <a:xfrm>
+                              <a:off x="0" y="351130"/>
+                              <a:ext cx="4805680" cy="846455"/>
+                            </a:xfrm>
+                            <a:prstGeom prst="rect">
+                              <a:avLst/>
+                            </a:prstGeom>
+                          </pic:spPr>
+                        </pic:pic>
+                        <wps:wsp>
+                          <wps:cNvPr id="24" name="Speech Bubble: Rectangle with Corners Rounded 24"/>
+                          <wps:cNvSpPr/>
+                          <wps:spPr>
+                            <a:xfrm>
+                              <a:off x="2918765" y="0"/>
+                              <a:ext cx="1257935" cy="269240"/>
+                            </a:xfrm>
+                            <a:prstGeom prst="wedgeRoundRectCallout">
+                              <a:avLst>
+                                <a:gd name="adj1" fmla="val 75368"/>
+                                <a:gd name="adj2" fmla="val 341380"/>
+                                <a:gd name="adj3" fmla="val 16667"/>
+                              </a:avLst>
+                            </a:prstGeom>
+                          </wps:spPr>
+                          <wps:style>
+                            <a:lnRef idx="2">
+                              <a:schemeClr val="accent6"/>
+                            </a:lnRef>
+                            <a:fillRef idx="1">
+                              <a:schemeClr val="lt1"/>
+                            </a:fillRef>
+                            <a:effectRef idx="0">
+                              <a:schemeClr val="accent6"/>
+                            </a:effectRef>
+                            <a:fontRef idx="minor">
+                              <a:schemeClr val="dk1"/>
+                            </a:fontRef>
+                          </wps:style>
+                          <wps:txbx>
+                            <w:txbxContent>
+                              <w:p>
+                                <w:pPr>
+                                  <w:jc w:val="center"/>
+                                  <w:rPr>
+                                    <w:rFonts w:asciiTheme="majorHAnsi" w:hAnsiTheme="majorHAnsi" w:cstheme="majorHAnsi"/>
+                                    <w:color w:val="FF0000"/>
+                                    <w:sz w:val="18"/>
+                                    <w:szCs w:val="18"/>
+                                    <w:lang w:val="en-US"/>
+                                    <w14:shadow w14:blurRad="38100" w14:dist="19050" w14:dir="2700000" w14:sx="100000" w14:sy="100000" w14:kx="0" w14:ky="0" w14:algn="tl">
+                                      <w14:schemeClr w14:val="dk1">
+                                        <w14:alpha w14:val="60000"/>
+                                      </w14:schemeClr>
+                                    </w14:shadow>
+                                    <w14:textOutline w14:w="0" w14:cap="flat" w14:cmpd="sng" w14:algn="ctr">
+                                      <w14:noFill/>
+                                      <w14:prstDash w14:val="solid"/>
+                                      <w14:round/>
+                                    </w14:textOutline>
+                                  </w:rPr>
+                                </w:pPr>
+                                <w:r>
+                                  <w:rPr>
+                                    <w:rFonts w:asciiTheme="majorHAnsi" w:hAnsiTheme="majorHAnsi" w:cstheme="majorHAnsi"/>
+                                    <w:color w:val="FF0000"/>
+                                    <w:sz w:val="18"/>
+                                    <w:szCs w:val="18"/>
+                                    <w:lang w:val="en-US"/>
+                                    <w14:shadow w14:blurRad="38100" w14:dist="19050" w14:dir="2700000" w14:sx="100000" w14:sy="100000" w14:kx="0" w14:ky="0" w14:algn="tl">
+                                      <w14:schemeClr w14:val="dk1">
+                                        <w14:alpha w14:val="60000"/>
+                                      </w14:schemeClr>
+                                    </w14:shadow>
+                                    <w14:textOutline w14:w="0" w14:cap="flat" w14:cmpd="sng" w14:algn="ctr">
+                                      <w14:noFill/>
+                                      <w14:prstDash w14:val="solid"/>
+                                      <w14:round/>
+                                    </w14:textOutline>
+                                  </w:rPr>
+                                  <w:t>Xem thông tin cán bộ</w:t>
+                                </w:r>
+                              </w:p>
+                            </w:txbxContent>
+                          </wps:txbx>
+                          <wps:bodyPr rot="0" spcFirstLastPara="0" vertOverflow="overflow" horzOverflow="overflow" vert="horz" wrap="square" lIns="91440" tIns="45720" rIns="91440" bIns="45720" numCol="1" spcCol="0" rtlCol="0" fromWordArt="0" anchor="ctr" anchorCtr="0" forceAA="0" compatLnSpc="1">
+                            <a:prstTxWarp prst="textNoShape">
+                              <a:avLst/>
+                            </a:prstTxWarp>
+                            <a:noAutofit/>
+                          </wps:bodyPr>
+                        </wps:wsp>
+                      </wpg:grpSp>
+                      <wps:wsp>
+                        <wps:cNvPr id="23" name="Speech Bubble: Rectangle with Corners Rounded 23"/>
+                        <wps:cNvSpPr/>
+                        <wps:spPr>
+                          <a:xfrm>
+                            <a:off x="519380" y="7315"/>
+                            <a:ext cx="2134235" cy="269240"/>
+                          </a:xfrm>
+                          <a:prstGeom prst="wedgeRoundRectCallout">
+                            <a:avLst>
+                              <a:gd name="adj1" fmla="val 118487"/>
+                              <a:gd name="adj2" fmla="val 352247"/>
+                              <a:gd name="adj3" fmla="val 16667"/>
+                            </a:avLst>
+                          </a:prstGeom>
+                        </wps:spPr>
+                        <wps:style>
+                          <a:lnRef idx="2">
+                            <a:schemeClr val="accent6"/>
+                          </a:lnRef>
+                          <a:fillRef idx="1">
+                            <a:schemeClr val="lt1"/>
+                          </a:fillRef>
+                          <a:effectRef idx="0">
+                            <a:schemeClr val="accent6"/>
+                          </a:effectRef>
+                          <a:fontRef idx="minor">
+                            <a:schemeClr val="dk1"/>
+                          </a:fontRef>
+                        </wps:style>
+                        <wps:txbx>
+                          <w:txbxContent>
+                            <w:p>
+                              <w:pPr>
+                                <w:jc w:val="center"/>
+                                <w:rPr>
+                                  <w:rFonts w:asciiTheme="majorHAnsi" w:hAnsiTheme="majorHAnsi" w:cstheme="majorHAnsi"/>
+                                  <w:color w:val="FF0000"/>
+                                  <w:sz w:val="18"/>
+                                  <w:szCs w:val="18"/>
+                                  <w:lang w:val="en-US"/>
+                                  <w14:shadow w14:blurRad="38100" w14:dist="19050" w14:dir="2700000" w14:sx="100000" w14:sy="100000" w14:kx="0" w14:ky="0" w14:algn="tl">
+                                    <w14:schemeClr w14:val="dk1">
+                                      <w14:alpha w14:val="60000"/>
+                                    </w14:schemeClr>
+                                  </w14:shadow>
+                                  <w14:textOutline w14:w="0" w14:cap="flat" w14:cmpd="sng" w14:algn="ctr">
+                                    <w14:noFill/>
+                                    <w14:prstDash w14:val="solid"/>
+                                    <w14:round/>
+                                  </w14:textOutline>
+                                </w:rPr>
+                              </w:pPr>
+                              <w:r>
+                                <w:rPr>
+                                  <w:rFonts w:asciiTheme="majorHAnsi" w:hAnsiTheme="majorHAnsi" w:cstheme="majorHAnsi"/>
+                                  <w:color w:val="FF0000"/>
+                                  <w:sz w:val="18"/>
+                                  <w:szCs w:val="18"/>
+                                  <w:lang w:val="en-US"/>
+                                  <w14:shadow w14:blurRad="38100" w14:dist="19050" w14:dir="2700000" w14:sx="100000" w14:sy="100000" w14:kx="0" w14:ky="0" w14:algn="tl">
+                                    <w14:schemeClr w14:val="dk1">
+                                      <w14:alpha w14:val="60000"/>
+                                    </w14:schemeClr>
+                                  </w14:shadow>
+                                  <w14:textOutline w14:w="0" w14:cap="flat" w14:cmpd="sng" w14:algn="ctr">
+                                    <w14:noFill/>
+                                    <w14:prstDash w14:val="solid"/>
+                                    <w14:round/>
+                                  </w14:textOutline>
+                                </w:rPr>
+                                <w:t>Xem phiếu khám sức khỏe</w:t>
+                              </w:r>
+                            </w:p>
+                          </w:txbxContent>
+                        </wps:txbx>
+                        <wps:bodyPr rot="0" spcFirstLastPara="0" vertOverflow="overflow" horzOverflow="overflow" vert="horz" wrap="square" lIns="91440" tIns="45720" rIns="91440" bIns="45720" numCol="1" spcCol="0" rtlCol="0" fromWordArt="0" anchor="ctr" anchorCtr="0" forceAA="0" compatLnSpc="1">
+                          <a:prstTxWarp prst="textNoShape">
+                            <a:avLst/>
+                          </a:prstTxWarp>
+                          <a:noAutofit/>
+                        </wps:bodyPr>
+                      </wps:wsp>
+                    </wpg:wgp>
+                  </a:graphicData>
+                </a:graphic>
+              </wp:anchor>
+            </w:drawing>
+          </mc:Choice>
+          <mc:Fallback>
+            <w:pict>
+              <v:group w14:anchorId="49AB8177" id="Group 26" o:spid="_x0000_s1056" style="position:absolute;left:0;text-align:left;margin-left:327.2pt;margin-top:22.95pt;width:378.4pt;height:94.3pt;z-index:251729920;mso-position-horizontal:right;mso-position-horizontal-relative:margin" coordsize="48056,11975" o:gfxdata="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">
+                <v:group id="Group 25" o:spid="_x0000_s1057" style="position:absolute;width:48056;height:11975" coordsize="48056,11975" o:gfxdata="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">
+                  <v:shape id="Picture 22" o:spid="_x0000_s1058" type="#_x0000_t75" style="position:absolute;top:3511;width:48056;height:8464;visibility:visible;mso-wrap-style:square" o:gfxdata="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">
+                    <v:imagedata r:id="rId20" o:title=""/>
+                  </v:shape>
+                  <v:shape id="Speech Bubble: Rectangle with Corners Rounded 24" o:spid="_x0000_s1059" type="#_x0000_t62" style="position:absolute;left:29187;width:12580;height:2692;visibility:visible;mso-wrap-style:square;v-text-anchor:middle" o:gfxdata="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" adj="27079,84538" fillcolor="white [3201]" strokecolor="#70ad47 [3209]" strokeweight="1pt">
+                    <v:textbox>
+                      <w:txbxContent>
+                        <w:p>
+                          <w:pPr>
+                            <w:jc w:val="center"/>
+                            <w:rPr>
+                              <w:rFonts w:asciiTheme="majorHAnsi" w:hAnsiTheme="majorHAnsi" w:cstheme="majorHAnsi"/>
+                              <w:color w:val="FF0000"/>
+                              <w:sz w:val="18"/>
+                              <w:szCs w:val="18"/>
+                              <w:lang w:val="en-US"/>
+                              <w14:shadow w14:blurRad="38100" w14:dist="19050" w14:dir="2700000" w14:sx="100000" w14:sy="100000" w14:kx="0" w14:ky="0" w14:algn="tl">
+                                <w14:schemeClr w14:val="dk1">
+                                  <w14:alpha w14:val="60000"/>
+                                </w14:schemeClr>
+                              </w14:shadow>
+                              <w14:textOutline w14:w="0" w14:cap="flat" w14:cmpd="sng" w14:algn="ctr">
+                                <w14:noFill/>
+                                <w14:prstDash w14:val="solid"/>
+                                <w14:round/>
+                              </w14:textOutline>
+                            </w:rPr>
+                          </w:pPr>
+                          <w:r>
+                            <w:rPr>
+                              <w:rFonts w:asciiTheme="majorHAnsi" w:hAnsiTheme="majorHAnsi" w:cstheme="majorHAnsi"/>
+                              <w:color w:val="FF0000"/>
+                              <w:sz w:val="18"/>
+                              <w:szCs w:val="18"/>
+                              <w:lang w:val="en-US"/>
+                              <w14:shadow w14:blurRad="38100" w14:dist="19050" w14:dir="2700000" w14:sx="100000" w14:sy="100000" w14:kx="0" w14:ky="0" w14:algn="tl">
+                                <w14:schemeClr w14:val="dk1">
+                                  <w14:alpha w14:val="60000"/>
+                                </w14:schemeClr>
+                              </w14:shadow>
+                              <w14:textOutline w14:w="0" w14:cap="flat" w14:cmpd="sng" w14:algn="ctr">
+                                <w14:noFill/>
+                                <w14:prstDash w14:val="solid"/>
+                                <w14:round/>
+                              </w14:textOutline>
+                            </w:rPr>
+                            <w:t>Xem thông tin cán bộ</w:t>
+                          </w:r>
+                        </w:p>
+                      </w:txbxContent>
+                    </v:textbox>
+                  </v:shape>
+                </v:group>
+                <v:shape id="Speech Bubble: Rectangle with Corners Rounded 23" o:spid="_x0000_s1060" type="#_x0000_t62" style="position:absolute;left:5193;top:73;width:21343;height:2692;visibility:visible;mso-wrap-style:square;v-text-anchor:middle" o:gfxdata="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" adj="36393,86885" fillcolor="white [3201]" strokecolor="#70ad47 [3209]" strokeweight="1pt">
+                  <v:textbox>
+                    <w:txbxContent>
+                      <w:p>
+                        <w:pPr>
+                          <w:jc w:val="center"/>
+                          <w:rPr>
+                            <w:rFonts w:asciiTheme="majorHAnsi" w:hAnsiTheme="majorHAnsi" w:cstheme="majorHAnsi"/>
+                            <w:color w:val="FF0000"/>
+                            <w:sz w:val="18"/>
+                            <w:szCs w:val="18"/>
+                            <w:lang w:val="en-US"/>
+                            <w14:shadow w14:blurRad="38100" w14:dist="19050" w14:dir="2700000" w14:sx="100000" w14:sy="100000" w14:kx="0" w14:ky="0" w14:algn="tl">
+                              <w14:schemeClr w14:val="dk1">
+                                <w14:alpha w14:val="60000"/>
+                              </w14:schemeClr>
+                            </w14:shadow>
+                            <w14:textOutline w14:w="0" w14:cap="flat" w14:cmpd="sng" w14:algn="ctr">
+                              <w14:noFill/>
+                              <w14:prstDash w14:val="solid"/>
+                              <w14:round/>
+                            </w14:textOutline>
+                          </w:rPr>
+                        </w:pPr>
+                        <w:r>
+                          <w:rPr>
+                            <w:rFonts w:asciiTheme="majorHAnsi" w:hAnsiTheme="majorHAnsi" w:cstheme="majorHAnsi"/>
+                            <w:color w:val="FF0000"/>
+                            <w:sz w:val="18"/>
+                            <w:szCs w:val="18"/>
+                            <w:lang w:val="en-US"/>
+                            <w14:shadow w14:blurRad="38100" w14:dist="19050" w14:dir="2700000" w14:sx="100000" w14:sy="100000" w14:kx="0" w14:ky="0" w14:algn="tl">
+                              <w14:schemeClr w14:val="dk1">
+                                <w14:alpha w14:val="60000"/>
+                              </w14:schemeClr>
+                            </w14:shadow>
+                            <w14:textOutline w14:w="0" w14:cap="flat" w14:cmpd="sng" w14:algn="ctr">
+                              <w14:noFill/>
+                              <w14:prstDash w14:val="solid"/>
+                              <w14:round/>
+                            </w14:textOutline>
+                          </w:rPr>
+                          <w:t>Xem phiếu khám sức khỏe</w:t>
+                        </w:r>
+                      </w:p>
+                    </w:txbxContent>
+                  </v:textbox>
+                </v:shape>
+                <w10:wrap type="topAndBottom" anchorx="margin"/>
+              </v:group>
+            </w:pict>
+          </mc:Fallback>
+        </mc:AlternateContent>
+      </w:r>
+      <w:r>
+        <w:rPr>
+          <w:rFonts w:asciiTheme="majorHAnsi" w:hAnsiTheme="majorHAnsi" w:cstheme="majorHAnsi"/>
+          <w:sz w:val="26"/>
+          <w:szCs w:val="26"/>
+          <w:lang w:val="en-US"/>
+        </w:rPr>
+        <w:t>Ta có được danh sách cán bộ sau:</w:t>
+      </w:r>
+      <w:r>
+        <w:rPr>
+          <w:noProof/>
+        </w:rPr>
+        <w:t xml:space="preserve"> </w:t>
+      </w:r>
+    </w:p>
+    <w:p>
+      <w:pPr>
+        <w:pStyle w:val="ListParagraph"/>
+        <w:ind w:left="1440"/>
+        <w:rPr>
+          <w:rFonts w:asciiTheme="majorHAnsi" w:hAnsiTheme="majorHAnsi" w:cstheme="majorHAnsi"/>
+          <w:sz w:val="26"/>
+          <w:szCs w:val="26"/>
+          <w:lang w:val="en-US"/>
+        </w:rPr>
+      </w:pPr>
+    </w:p>
+    <w:p>
+      <w:pPr>
+        <w:pStyle w:val="ListParagraph"/>
         <w:numPr>
           <w:ilvl w:val="0"/>
           <w:numId w:val="4"/>
@@ -6258,7 +7169,7 @@
           <w:noProof/>
         </w:rPr>
         <w:drawing>
-          <wp:anchor distT="0" distB="0" distL="114300" distR="114300" simplePos="0" relativeHeight="251721728" behindDoc="0" locked="0" layoutInCell="1" allowOverlap="1" wp14:anchorId="1B344BAA" wp14:editId="6395A626">
+          <wp:anchor distT="0" distB="0" distL="114300" distR="114300" simplePos="0" relativeHeight="251718656" behindDoc="0" locked="0" layoutInCell="1" allowOverlap="1" wp14:anchorId="1B344BAA" wp14:editId="000F66E6">
             <wp:simplePos x="0" y="0"/>
             <wp:positionH relativeFrom="column">
               <wp:posOffset>0</wp:posOffset>
@@ -6281,7 +7192,7 @@
                     <pic:cNvPicPr/>
                   </pic:nvPicPr>
                   <pic:blipFill rotWithShape="1">
-                    <a:blip r:embed="rId17" cstate="print">
+                    <a:blip r:embed="rId21" cstate="print">
                       <a:extLst>
                         <a:ext uri="{28A0092B-C50C-407E-A947-70E740481C1C}">
                           <a14:useLocalDpi xmlns:a14="http://schemas.microsoft.com/office/drawing/2010/main" val="0"/>
@@ -6615,11 +7526,10 @@
           <w:szCs w:val="26"/>
           <w:lang w:val="en-US"/>
         </w:rPr>
-        <w:lastRenderedPageBreak/>
         <mc:AlternateContent>
           <mc:Choice Requires="wpg">
             <w:drawing>
-              <wp:anchor distT="0" distB="0" distL="114300" distR="114300" simplePos="0" relativeHeight="251688960" behindDoc="0" locked="0" layoutInCell="1" allowOverlap="1" wp14:anchorId="349ABC66" wp14:editId="58170939">
+              <wp:anchor distT="0" distB="0" distL="114300" distR="114300" simplePos="0" relativeHeight="251685888" behindDoc="0" locked="0" layoutInCell="1" allowOverlap="1" wp14:anchorId="349ABC66" wp14:editId="69EB373B">
                 <wp:simplePos x="0" y="0"/>
                 <wp:positionH relativeFrom="column">
                   <wp:posOffset>730250</wp:posOffset>
@@ -6652,7 +7562,7 @@
                           </pic:cNvPicPr>
                         </pic:nvPicPr>
                         <pic:blipFill>
-                          <a:blip r:embed="rId18">
+                          <a:blip r:embed="rId22">
                             <a:extLst>
                               <a:ext uri="{28A0092B-C50C-407E-A947-70E740481C1C}">
                                 <a14:useLocalDpi xmlns:a14="http://schemas.microsoft.com/office/drawing/2010/main" val="0"/>
@@ -6990,11 +7900,11 @@
           </mc:Choice>
           <mc:Fallback>
             <w:pict>
-              <v:group w14:anchorId="349ABC66" id="Group 54" o:spid="_x0000_s1052" style="position:absolute;left:0;text-align:left;margin-left:57.5pt;margin-top:18.65pt;width:386.2pt;height:73.7pt;z-index:251688960" coordsize="49044,9360" o:gfxdata="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">
-                <v:shape id="Picture 50" o:spid="_x0000_s1053" type="#_x0000_t75" style="position:absolute;left:4156;top:3206;width:44888;height:5518;visibility:visible;mso-wrap-style:square" o:gfxdata="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">
-                  <v:imagedata r:id="rId19" o:title=""/>
+              <v:group w14:anchorId="349ABC66" id="Group 54" o:spid="_x0000_s1061" style="position:absolute;left:0;text-align:left;margin-left:57.5pt;margin-top:18.65pt;width:386.2pt;height:73.7pt;z-index:251685888" coordsize="49044,9360" o:gfxdata="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">
+                <v:shape id="Picture 50" o:spid="_x0000_s1062" type="#_x0000_t75" style="position:absolute;left:4156;top:3206;width:44888;height:5518;visibility:visible;mso-wrap-style:square" o:gfxdata="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">
+                  <v:imagedata r:id="rId23" o:title=""/>
                 </v:shape>
-                <v:shape id="Speech Bubble: Rectangle with Corners Rounded 51" o:spid="_x0000_s1054" type="#_x0000_t62" style="position:absolute;top:1781;width:6419;height:2686;visibility:visible;mso-wrap-style:square;v-text-anchor:middle" o:gfxdata="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" adj="58595,27977" fillcolor="white [3201]" strokecolor="#70ad47 [3209]" strokeweight="1pt">
+                <v:shape id="Speech Bubble: Rectangle with Corners Rounded 51" o:spid="_x0000_s1063" type="#_x0000_t62" style="position:absolute;top:1781;width:6419;height:2686;visibility:visible;mso-wrap-style:square;v-text-anchor:middle" o:gfxdata="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" adj="58595,27977" fillcolor="white [3201]" strokecolor="#70ad47 [3209]" strokeweight="1pt">
                   <v:textbox>
                     <w:txbxContent>
                       <w:p>
@@ -7062,7 +7972,7 @@
                     </w:txbxContent>
                   </v:textbox>
                 </v:shape>
-                <v:shape id="Speech Bubble: Rectangle with Corners Rounded 52" o:spid="_x0000_s1055" type="#_x0000_t62" style="position:absolute;left:38713;width:6420;height:2686;visibility:visible;mso-wrap-style:square;v-text-anchor:middle" o:gfxdata="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" adj="3057,42301" fillcolor="white [3201]" strokecolor="#70ad47 [3209]" strokeweight="1pt">
+                <v:shape id="Speech Bubble: Rectangle with Corners Rounded 52" o:spid="_x0000_s1064" type="#_x0000_t62" style="position:absolute;left:38713;width:6420;height:2686;visibility:visible;mso-wrap-style:square;v-text-anchor:middle" o:gfxdata="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" adj="3057,42301" fillcolor="white [3201]" strokecolor="#70ad47 [3209]" strokeweight="1pt">
                   <v:textbox>
                     <w:txbxContent>
                       <w:p>
@@ -7130,7 +8040,7 @@
                     </w:txbxContent>
                   </v:textbox>
                 </v:shape>
-                <v:shape id="Speech Bubble: Rectangle with Corners Rounded 53" o:spid="_x0000_s1056" type="#_x0000_t62" style="position:absolute;left:10984;top:6674;width:6420;height:2686;visibility:visible;mso-wrap-style:square;v-text-anchor:middle" o:gfxdata="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" adj="31226,8877" fillcolor="white [3201]" strokecolor="#70ad47 [3209]" strokeweight="1pt">
+                <v:shape id="Speech Bubble: Rectangle with Corners Rounded 53" o:spid="_x0000_s1065" type="#_x0000_t62" style="position:absolute;left:10984;top:6674;width:6420;height:2686;visibility:visible;mso-wrap-style:square;v-text-anchor:middle" o:gfxdata="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" adj="31226,8877" fillcolor="white [3201]" strokecolor="#70ad47 [3209]" strokeweight="1pt">
                   <v:textbox>
                     <w:txbxContent>
                       <w:p>
@@ -7437,10 +8347,11 @@
           <w:szCs w:val="26"/>
           <w:lang w:val="en-US"/>
         </w:rPr>
+        <w:lastRenderedPageBreak/>
         <mc:AlternateContent>
           <mc:Choice Requires="wpg">
             <w:drawing>
-              <wp:anchor distT="0" distB="0" distL="114300" distR="114300" simplePos="0" relativeHeight="251695104" behindDoc="0" locked="0" layoutInCell="1" allowOverlap="1" wp14:anchorId="7F24C119" wp14:editId="06C9AAE6">
+              <wp:anchor distT="0" distB="0" distL="114300" distR="114300" simplePos="0" relativeHeight="251692032" behindDoc="0" locked="0" layoutInCell="1" allowOverlap="1" wp14:anchorId="7F24C119" wp14:editId="7FB2BCAE">
                 <wp:simplePos x="0" y="0"/>
                 <wp:positionH relativeFrom="column">
                   <wp:posOffset>1143000</wp:posOffset>
@@ -7473,7 +8384,7 @@
                           </pic:cNvPicPr>
                         </pic:nvPicPr>
                         <pic:blipFill>
-                          <a:blip r:embed="rId20">
+                          <a:blip r:embed="rId24">
                             <a:extLst>
                               <a:ext uri="{28A0092B-C50C-407E-A947-70E740481C1C}">
                                 <a14:useLocalDpi xmlns:a14="http://schemas.microsoft.com/office/drawing/2010/main" val="0"/>
@@ -7823,12 +8734,12 @@
           </mc:Choice>
           <mc:Fallback>
             <w:pict>
-              <v:group w14:anchorId="7F24C119" id="Group 73" o:spid="_x0000_s1057" style="position:absolute;left:0;text-align:left;margin-left:90pt;margin-top:20.5pt;width:360.4pt;height:71.8pt;z-index:251695104" coordsize="45770,9118" o:gfxdata="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">
-                <v:shape id="Picture 65" o:spid="_x0000_s1058" type="#_x0000_t75" style="position:absolute;top:2857;width:45770;height:5658;visibility:visible;mso-wrap-style:square" o:gfxdata="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">
-                  <v:imagedata r:id="rId21" o:title=""/>
+              <v:group w14:anchorId="7F24C119" id="Group 73" o:spid="_x0000_s1066" style="position:absolute;left:0;text-align:left;margin-left:90pt;margin-top:20.5pt;width:360.4pt;height:71.8pt;z-index:251692032" coordsize="45770,9118" o:gfxdata="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">
+                <v:shape id="Picture 65" o:spid="_x0000_s1067" type="#_x0000_t75" style="position:absolute;top:2857;width:45770;height:5658;visibility:visible;mso-wrap-style:square" o:gfxdata="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">
+                  <v:imagedata r:id="rId25" o:title=""/>
                 </v:shape>
-                <v:group id="Group 60" o:spid="_x0000_s1059" style="position:absolute;left:1841;width:40077;height:9118" coordorigin="5048" coordsize="40085,9123" o:gfxdata="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">
-                  <v:shape id="Speech Bubble: Rectangle with Corners Rounded 62" o:spid="_x0000_s1060" type="#_x0000_t62" style="position:absolute;left:5048;top:593;width:6419;height:2686;visibility:visible;mso-wrap-style:square;v-text-anchor:middle" o:gfxdata="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" adj="47401,36576" fillcolor="white [3201]" strokecolor="#70ad47 [3209]" strokeweight="1pt">
+                <v:group id="Group 60" o:spid="_x0000_s1068" style="position:absolute;left:1841;width:40077;height:9118" coordorigin="5048" coordsize="40085,9123" o:gfxdata="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">
+                  <v:shape id="Speech Bubble: Rectangle with Corners Rounded 62" o:spid="_x0000_s1069" type="#_x0000_t62" style="position:absolute;left:5048;top:593;width:6419;height:2686;visibility:visible;mso-wrap-style:square;v-text-anchor:middle" o:gfxdata="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" adj="47401,36576" fillcolor="white [3201]" strokecolor="#70ad47 [3209]" strokeweight="1pt">
                     <v:textbox>
                       <w:txbxContent>
                         <w:p>
@@ -7896,7 +8807,7 @@
                       </w:txbxContent>
                     </v:textbox>
                   </v:shape>
-                  <v:shape id="Speech Bubble: Rectangle with Corners Rounded 63" o:spid="_x0000_s1061" type="#_x0000_t62" style="position:absolute;left:38713;width:6420;height:2686;visibility:visible;mso-wrap-style:square;v-text-anchor:middle" o:gfxdata="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" adj="3057,42301" fillcolor="white [3201]" strokecolor="#70ad47 [3209]" strokeweight="1pt">
+                  <v:shape id="Speech Bubble: Rectangle with Corners Rounded 63" o:spid="_x0000_s1070" type="#_x0000_t62" style="position:absolute;left:38713;width:6420;height:2686;visibility:visible;mso-wrap-style:square;v-text-anchor:middle" o:gfxdata="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" adj="3057,42301" fillcolor="white [3201]" strokecolor="#70ad47 [3209]" strokeweight="1pt">
                     <v:textbox>
                       <w:txbxContent>
                         <w:p>
@@ -7964,7 +8875,7 @@
                       </w:txbxContent>
                     </v:textbox>
                   </v:shape>
-                  <v:shape id="Speech Bubble: Rectangle with Corners Rounded 64" o:spid="_x0000_s1062" type="#_x0000_t62" style="position:absolute;left:10212;top:6437;width:6420;height:2686;visibility:visible;mso-wrap-style:square;v-text-anchor:middle" o:gfxdata="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" adj="31226,8877" fillcolor="white [3201]" strokecolor="#70ad47 [3209]" strokeweight="1pt">
+                  <v:shape id="Speech Bubble: Rectangle with Corners Rounded 64" o:spid="_x0000_s1071" type="#_x0000_t62" style="position:absolute;left:10212;top:6437;width:6420;height:2686;visibility:visible;mso-wrap-style:square;v-text-anchor:middle" o:gfxdata="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" adj="31226,8877" fillcolor="white [3201]" strokecolor="#70ad47 [3209]" strokeweight="1pt">
                     <v:textbox>
                       <w:txbxContent>
                         <w:p>
@@ -8297,7 +9208,7 @@
         <mc:AlternateContent>
           <mc:Choice Requires="wpg">
             <w:drawing>
-              <wp:anchor distT="0" distB="0" distL="114300" distR="114300" simplePos="0" relativeHeight="251699200" behindDoc="0" locked="0" layoutInCell="1" allowOverlap="1" wp14:anchorId="452CA5B1" wp14:editId="01ADEF35">
+              <wp:anchor distT="0" distB="0" distL="114300" distR="114300" simplePos="0" relativeHeight="251696128" behindDoc="0" locked="0" layoutInCell="1" allowOverlap="1" wp14:anchorId="452CA5B1" wp14:editId="06FD5C6C">
                 <wp:simplePos x="0" y="0"/>
                 <wp:positionH relativeFrom="column">
                   <wp:posOffset>1144905</wp:posOffset>
@@ -8330,7 +9241,7 @@
                           </pic:cNvPicPr>
                         </pic:nvPicPr>
                         <pic:blipFill>
-                          <a:blip r:embed="rId20">
+                          <a:blip r:embed="rId24">
                             <a:extLst>
                               <a:ext uri="{28A0092B-C50C-407E-A947-70E740481C1C}">
                                 <a14:useLocalDpi xmlns:a14="http://schemas.microsoft.com/office/drawing/2010/main" val="0"/>
@@ -8359,7 +9270,7 @@
                           </pic:cNvPicPr>
                         </pic:nvPicPr>
                         <pic:blipFill>
-                          <a:blip r:embed="rId22">
+                          <a:blip r:embed="rId26">
                             <a:extLst>
                               <a:ext uri="{28A0092B-C50C-407E-A947-70E740481C1C}">
                                 <a14:useLocalDpi xmlns:a14="http://schemas.microsoft.com/office/drawing/2010/main" val="0"/>
@@ -8709,15 +9620,15 @@
           </mc:Choice>
           <mc:Fallback>
             <w:pict>
-              <v:group w14:anchorId="452CA5B1" id="Group 74" o:spid="_x0000_s1063" style="position:absolute;left:0;text-align:left;margin-left:90.15pt;margin-top:20.25pt;width:360.4pt;height:71.8pt;z-index:251699200" coordsize="45770,9118" o:gfxdata="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">
-                <v:shape id="Picture 72" o:spid="_x0000_s1064" type="#_x0000_t75" style="position:absolute;top:2857;width:45770;height:5658;visibility:visible;mso-wrap-style:square" o:gfxdata="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">
-                  <v:imagedata r:id="rId21" o:title=""/>
+              <v:group w14:anchorId="452CA5B1" id="Group 74" o:spid="_x0000_s1072" style="position:absolute;left:0;text-align:left;margin-left:90.15pt;margin-top:20.25pt;width:360.4pt;height:71.8pt;z-index:251696128" coordsize="45770,9118" o:gfxdata="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">
+                <v:shape id="Picture 72" o:spid="_x0000_s1073" type="#_x0000_t75" style="position:absolute;top:2857;width:45770;height:5658;visibility:visible;mso-wrap-style:square" o:gfxdata="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">
+                  <v:imagedata r:id="rId25" o:title=""/>
                 </v:shape>
-                <v:shape id="Picture 67" o:spid="_x0000_s1065" type="#_x0000_t75" style="position:absolute;left:140;top:2997;width:45580;height:1042;visibility:visible;mso-wrap-style:square" o:gfxdata="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">
-                  <v:imagedata r:id="rId23" o:title=""/>
+                <v:shape id="Picture 67" o:spid="_x0000_s1074" type="#_x0000_t75" style="position:absolute;left:140;top:2997;width:45580;height:1042;visibility:visible;mso-wrap-style:square" o:gfxdata="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">
+                  <v:imagedata r:id="rId27" o:title=""/>
                 </v:shape>
-                <v:group id="Group 68" o:spid="_x0000_s1066" style="position:absolute;left:1841;width:40077;height:9118" coordorigin="5048" coordsize="40085,9123" o:gfxdata="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">
-                  <v:shape id="Speech Bubble: Rectangle with Corners Rounded 69" o:spid="_x0000_s1067" type="#_x0000_t62" style="position:absolute;left:5048;top:593;width:6419;height:2686;visibility:visible;mso-wrap-style:square;v-text-anchor:middle" o:gfxdata="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" adj="47401,36576" fillcolor="white [3201]" strokecolor="#70ad47 [3209]" strokeweight="1pt">
+                <v:group id="Group 68" o:spid="_x0000_s1075" style="position:absolute;left:1841;width:40077;height:9118" coordorigin="5048" coordsize="40085,9123" o:gfxdata="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">
+                  <v:shape id="Speech Bubble: Rectangle with Corners Rounded 69" o:spid="_x0000_s1076" type="#_x0000_t62" style="position:absolute;left:5048;top:593;width:6419;height:2686;visibility:visible;mso-wrap-style:square;v-text-anchor:middle" o:gfxdata="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" adj="47401,36576" fillcolor="white [3201]" strokecolor="#70ad47 [3209]" strokeweight="1pt">
                     <v:textbox>
                       <w:txbxContent>
                         <w:p>
@@ -8785,7 +9696,7 @@
                       </w:txbxContent>
                     </v:textbox>
                   </v:shape>
-                  <v:shape id="Speech Bubble: Rectangle with Corners Rounded 70" o:spid="_x0000_s1068" type="#_x0000_t62" style="position:absolute;left:38713;width:6420;height:2686;visibility:visible;mso-wrap-style:square;v-text-anchor:middle" o:gfxdata="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" adj="3057,42301" fillcolor="white [3201]" strokecolor="#70ad47 [3209]" strokeweight="1pt">
+                  <v:shape id="Speech Bubble: Rectangle with Corners Rounded 70" o:spid="_x0000_s1077" type="#_x0000_t62" style="position:absolute;left:38713;width:6420;height:2686;visibility:visible;mso-wrap-style:square;v-text-anchor:middle" o:gfxdata="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" adj="3057,42301" fillcolor="white [3201]" strokecolor="#70ad47 [3209]" strokeweight="1pt">
                     <v:textbox>
                       <w:txbxContent>
                         <w:p>
@@ -8853,7 +9764,7 @@
                       </w:txbxContent>
                     </v:textbox>
                   </v:shape>
-                  <v:shape id="Speech Bubble: Rectangle with Corners Rounded 71" o:spid="_x0000_s1069" type="#_x0000_t62" style="position:absolute;left:10212;top:6437;width:6420;height:2686;visibility:visible;mso-wrap-style:square;v-text-anchor:middle" o:gfxdata="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" adj="31226,8877" fillcolor="white [3201]" strokecolor="#70ad47 [3209]" strokeweight="1pt">
+                  <v:shape id="Speech Bubble: Rectangle with Corners Rounded 71" o:spid="_x0000_s1078" type="#_x0000_t62" style="position:absolute;left:10212;top:6437;width:6420;height:2686;visibility:visible;mso-wrap-style:square;v-text-anchor:middle" o:gfxdata="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" adj="31226,8877" fillcolor="white [3201]" strokecolor="#70ad47 [3209]" strokeweight="1pt">
                     <v:textbox>
                       <w:txbxContent>
                         <w:p>
@@ -9164,7 +10075,7 @@
         <mc:AlternateContent>
           <mc:Choice Requires="wpg">
             <w:drawing>
-              <wp:anchor distT="0" distB="0" distL="114300" distR="114300" simplePos="0" relativeHeight="251704320" behindDoc="0" locked="0" layoutInCell="1" allowOverlap="1" wp14:anchorId="17C7D91B" wp14:editId="08BE79D5">
+              <wp:anchor distT="0" distB="0" distL="114300" distR="114300" simplePos="0" relativeHeight="251701248" behindDoc="0" locked="0" layoutInCell="1" allowOverlap="1" wp14:anchorId="17C7D91B" wp14:editId="40CF3C6E">
                 <wp:simplePos x="0" y="0"/>
                 <wp:positionH relativeFrom="column">
                   <wp:posOffset>1145263</wp:posOffset>
@@ -9197,7 +10108,7 @@
                           </pic:cNvPicPr>
                         </pic:nvPicPr>
                         <pic:blipFill>
-                          <a:blip r:embed="rId20">
+                          <a:blip r:embed="rId24">
                             <a:extLst>
                               <a:ext uri="{28A0092B-C50C-407E-A947-70E740481C1C}">
                                 <a14:useLocalDpi xmlns:a14="http://schemas.microsoft.com/office/drawing/2010/main" val="0"/>
@@ -9226,7 +10137,7 @@
                           </pic:cNvPicPr>
                         </pic:nvPicPr>
                         <pic:blipFill>
-                          <a:blip r:embed="rId24">
+                          <a:blip r:embed="rId28">
                             <a:extLst>
                               <a:ext uri="{28A0092B-C50C-407E-A947-70E740481C1C}">
                                 <a14:useLocalDpi xmlns:a14="http://schemas.microsoft.com/office/drawing/2010/main" val="0"/>
@@ -9576,15 +10487,15 @@
           </mc:Choice>
           <mc:Fallback>
             <w:pict>
-              <v:group w14:anchorId="17C7D91B" id="Group 83" o:spid="_x0000_s1070" style="position:absolute;left:0;text-align:left;margin-left:90.2pt;margin-top:20.05pt;width:360.4pt;height:71.8pt;z-index:251704320" coordsize="45770,9118" o:gfxdata="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">
-                <v:shape id="Picture 76" o:spid="_x0000_s1071" type="#_x0000_t75" style="position:absolute;top:2897;width:45770;height:5657;visibility:visible;mso-wrap-style:square" o:gfxdata="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">
-                  <v:imagedata r:id="rId21" o:title=""/>
-                </v:shape>
-                <v:shape id="Picture 82" o:spid="_x0000_s1072" type="#_x0000_t75" style="position:absolute;left:226;top:3123;width:45402;height:991;visibility:visible;mso-wrap-style:square" o:gfxdata="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">
+              <v:group w14:anchorId="17C7D91B" id="Group 83" o:spid="_x0000_s1079" style="position:absolute;left:0;text-align:left;margin-left:90.2pt;margin-top:20.05pt;width:360.4pt;height:71.8pt;z-index:251701248" coordsize="45770,9118" o:gfxdata="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">
+                <v:shape id="Picture 76" o:spid="_x0000_s1080" type="#_x0000_t75" style="position:absolute;top:2897;width:45770;height:5657;visibility:visible;mso-wrap-style:square" o:gfxdata="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">
                   <v:imagedata r:id="rId25" o:title=""/>
                 </v:shape>
-                <v:group id="Group 78" o:spid="_x0000_s1073" style="position:absolute;left:1810;width:40077;height:9118" coordorigin="5048" coordsize="40085,9123" o:gfxdata="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">
-                  <v:shape id="Speech Bubble: Rectangle with Corners Rounded 79" o:spid="_x0000_s1074" type="#_x0000_t62" style="position:absolute;left:5048;top:593;width:6419;height:2686;visibility:visible;mso-wrap-style:square;v-text-anchor:middle" o:gfxdata="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" adj="47401,36576" fillcolor="white [3201]" strokecolor="#70ad47 [3209]" strokeweight="1pt">
+                <v:shape id="Picture 82" o:spid="_x0000_s1081" type="#_x0000_t75" style="position:absolute;left:226;top:3123;width:45402;height:991;visibility:visible;mso-wrap-style:square" o:gfxdata="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">
+                  <v:imagedata r:id="rId29" o:title=""/>
+                </v:shape>
+                <v:group id="Group 78" o:spid="_x0000_s1082" style="position:absolute;left:1810;width:40077;height:9118" coordorigin="5048" coordsize="40085,9123" o:gfxdata="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">
+                  <v:shape id="Speech Bubble: Rectangle with Corners Rounded 79" o:spid="_x0000_s1083" type="#_x0000_t62" style="position:absolute;left:5048;top:593;width:6419;height:2686;visibility:visible;mso-wrap-style:square;v-text-anchor:middle" o:gfxdata="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" adj="47401,36576" fillcolor="white [3201]" strokecolor="#70ad47 [3209]" strokeweight="1pt">
                     <v:textbox>
                       <w:txbxContent>
                         <w:p>
@@ -9652,7 +10563,7 @@
                       </w:txbxContent>
                     </v:textbox>
                   </v:shape>
-                  <v:shape id="Speech Bubble: Rectangle with Corners Rounded 80" o:spid="_x0000_s1075" type="#_x0000_t62" style="position:absolute;left:38713;width:6420;height:2686;visibility:visible;mso-wrap-style:square;v-text-anchor:middle" o:gfxdata="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" adj="3057,42301" fillcolor="white [3201]" strokecolor="#70ad47 [3209]" strokeweight="1pt">
+                  <v:shape id="Speech Bubble: Rectangle with Corners Rounded 80" o:spid="_x0000_s1084" type="#_x0000_t62" style="position:absolute;left:38713;width:6420;height:2686;visibility:visible;mso-wrap-style:square;v-text-anchor:middle" o:gfxdata="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" adj="3057,42301" fillcolor="white [3201]" strokecolor="#70ad47 [3209]" strokeweight="1pt">
                     <v:textbox>
                       <w:txbxContent>
                         <w:p>
@@ -9720,7 +10631,7 @@
                       </w:txbxContent>
                     </v:textbox>
                   </v:shape>
-                  <v:shape id="Speech Bubble: Rectangle with Corners Rounded 81" o:spid="_x0000_s1076" type="#_x0000_t62" style="position:absolute;left:10212;top:6437;width:6420;height:2686;visibility:visible;mso-wrap-style:square;v-text-anchor:middle" o:gfxdata="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" adj="31226,8877" fillcolor="white [3201]" strokecolor="#70ad47 [3209]" strokeweight="1pt">
+                  <v:shape id="Speech Bubble: Rectangle with Corners Rounded 81" o:spid="_x0000_s1085" type="#_x0000_t62" style="position:absolute;left:10212;top:6437;width:6420;height:2686;visibility:visible;mso-wrap-style:square;v-text-anchor:middle" o:gfxdata="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" adj="31226,8877" fillcolor="white [3201]" strokecolor="#70ad47 [3209]" strokeweight="1pt">
                     <v:textbox>
                       <w:txbxContent>
                         <w:p>
@@ -10028,11 +10939,10 @@
           <w:szCs w:val="26"/>
           <w:lang w:val="en-US"/>
         </w:rPr>
-        <w:lastRenderedPageBreak/>
         <mc:AlternateContent>
           <mc:Choice Requires="wpg">
             <w:drawing>
-              <wp:anchor distT="0" distB="0" distL="114300" distR="114300" simplePos="0" relativeHeight="251710464" behindDoc="0" locked="0" layoutInCell="1" allowOverlap="1" wp14:anchorId="792BCA6D" wp14:editId="0E548EFD">
+              <wp:anchor distT="0" distB="0" distL="114300" distR="114300" simplePos="0" relativeHeight="251707392" behindDoc="0" locked="0" layoutInCell="1" allowOverlap="1" wp14:anchorId="792BCA6D" wp14:editId="694E0D58">
                 <wp:simplePos x="0" y="0"/>
                 <wp:positionH relativeFrom="column">
                   <wp:posOffset>1146412</wp:posOffset>
@@ -10065,7 +10975,7 @@
                           </pic:cNvPicPr>
                         </pic:nvPicPr>
                         <pic:blipFill>
-                          <a:blip r:embed="rId20">
+                          <a:blip r:embed="rId24">
                             <a:extLst>
                               <a:ext uri="{28A0092B-C50C-407E-A947-70E740481C1C}">
                                 <a14:useLocalDpi xmlns:a14="http://schemas.microsoft.com/office/drawing/2010/main" val="0"/>
@@ -10094,7 +11004,7 @@
                           </pic:cNvPicPr>
                         </pic:nvPicPr>
                         <pic:blipFill>
-                          <a:blip r:embed="rId26">
+                          <a:blip r:embed="rId30">
                             <a:extLst>
                               <a:ext uri="{28A0092B-C50C-407E-A947-70E740481C1C}">
                                 <a14:useLocalDpi xmlns:a14="http://schemas.microsoft.com/office/drawing/2010/main" val="0"/>
@@ -10444,15 +11354,15 @@
           </mc:Choice>
           <mc:Fallback>
             <w:pict>
-              <v:group w14:anchorId="792BCA6D" id="Group 92" o:spid="_x0000_s1077" style="position:absolute;left:0;text-align:left;margin-left:90.25pt;margin-top:20pt;width:361.05pt;height:71.8pt;z-index:251710464" coordsize="45854,9118" o:gfxdata="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">
-                <v:shape id="Picture 85" o:spid="_x0000_s1078" type="#_x0000_t75" style="position:absolute;top:2866;width:45770;height:5657;visibility:visible;mso-wrap-style:square" o:gfxdata="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">
-                  <v:imagedata r:id="rId21" o:title=""/>
+              <v:group w14:anchorId="792BCA6D" id="Group 92" o:spid="_x0000_s1086" style="position:absolute;left:0;text-align:left;margin-left:90.25pt;margin-top:20pt;width:361.05pt;height:71.8pt;z-index:251707392" coordsize="45854,9118" o:gfxdata="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">
+                <v:shape id="Picture 85" o:spid="_x0000_s1087" type="#_x0000_t75" style="position:absolute;top:2866;width:45770;height:5657;visibility:visible;mso-wrap-style:square" o:gfxdata="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">
+                  <v:imagedata r:id="rId25" o:title=""/>
                 </v:shape>
-                <v:shape id="Picture 91" o:spid="_x0000_s1079" type="#_x0000_t75" style="position:absolute;left:204;top:3002;width:45650;height:997;visibility:visible;mso-wrap-style:square" o:gfxdata="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">
-                  <v:imagedata r:id="rId27" o:title=""/>
+                <v:shape id="Picture 91" o:spid="_x0000_s1088" type="#_x0000_t75" style="position:absolute;left:204;top:3002;width:45650;height:997;visibility:visible;mso-wrap-style:square" o:gfxdata="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">
+                  <v:imagedata r:id="rId31" o:title=""/>
                 </v:shape>
-                <v:group id="Group 87" o:spid="_x0000_s1080" style="position:absolute;left:1774;width:40077;height:9118" coordorigin="5048" coordsize="40085,9123" o:gfxdata="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">
-                  <v:shape id="Speech Bubble: Rectangle with Corners Rounded 88" o:spid="_x0000_s1081" type="#_x0000_t62" style="position:absolute;left:5048;top:593;width:6419;height:2686;visibility:visible;mso-wrap-style:square;v-text-anchor:middle" o:gfxdata="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" adj="47401,36576" fillcolor="white [3201]" strokecolor="#70ad47 [3209]" strokeweight="1pt">
+                <v:group id="Group 87" o:spid="_x0000_s1089" style="position:absolute;left:1774;width:40077;height:9118" coordorigin="5048" coordsize="40085,9123" o:gfxdata="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">
+                  <v:shape id="Speech Bubble: Rectangle with Corners Rounded 88" o:spid="_x0000_s1090" type="#_x0000_t62" style="position:absolute;left:5048;top:593;width:6419;height:2686;visibility:visible;mso-wrap-style:square;v-text-anchor:middle" o:gfxdata="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" adj="47401,36576" fillcolor="white [3201]" strokecolor="#70ad47 [3209]" strokeweight="1pt">
                     <v:textbox>
                       <w:txbxContent>
                         <w:p>
@@ -10520,7 +11430,7 @@
                       </w:txbxContent>
                     </v:textbox>
                   </v:shape>
-                  <v:shape id="Speech Bubble: Rectangle with Corners Rounded 89" o:spid="_x0000_s1082" type="#_x0000_t62" style="position:absolute;left:38713;width:6420;height:2686;visibility:visible;mso-wrap-style:square;v-text-anchor:middle" o:gfxdata="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" adj="3057,42301" fillcolor="white [3201]" strokecolor="#70ad47 [3209]" strokeweight="1pt">
+                  <v:shape id="Speech Bubble: Rectangle with Corners Rounded 89" o:spid="_x0000_s1091" type="#_x0000_t62" style="position:absolute;left:38713;width:6420;height:2686;visibility:visible;mso-wrap-style:square;v-text-anchor:middle" o:gfxdata="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" adj="3057,42301" fillcolor="white [3201]" strokecolor="#70ad47 [3209]" strokeweight="1pt">
                     <v:textbox>
                       <w:txbxContent>
                         <w:p>
@@ -10588,7 +11498,7 @@
                       </w:txbxContent>
                     </v:textbox>
                   </v:shape>
-                  <v:shape id="Speech Bubble: Rectangle with Corners Rounded 90" o:spid="_x0000_s1083" type="#_x0000_t62" style="position:absolute;left:10212;top:6437;width:6420;height:2686;visibility:visible;mso-wrap-style:square;v-text-anchor:middle" o:gfxdata="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" adj="31226,8877" fillcolor="white [3201]" strokecolor="#70ad47 [3209]" strokeweight="1pt">
+                  <v:shape id="Speech Bubble: Rectangle with Corners Rounded 90" o:spid="_x0000_s1092" type="#_x0000_t62" style="position:absolute;left:10212;top:6437;width:6420;height:2686;visibility:visible;mso-wrap-style:square;v-text-anchor:middle" o:gfxdata="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" adj="31226,8877" fillcolor="white [3201]" strokecolor="#70ad47 [3209]" strokeweight="1pt">
                     <v:textbox>
                       <w:txbxContent>
                         <w:p>
@@ -10944,6 +11854,7 @@
           <w:szCs w:val="26"/>
           <w:lang w:val="en-US"/>
         </w:rPr>
+        <w:lastRenderedPageBreak/>
         <w:t>Báo cáo khám sức khỏe theo đơn vị.</w:t>
       </w:r>
     </w:p>
@@ -10971,7 +11882,7 @@
         <mc:AlternateContent>
           <mc:Choice Requires="wpg">
             <w:drawing>
-              <wp:anchor distT="0" distB="0" distL="114300" distR="114300" simplePos="0" relativeHeight="251719680" behindDoc="0" locked="0" layoutInCell="1" allowOverlap="1" wp14:anchorId="701C7A0B" wp14:editId="13DAE80B">
+              <wp:anchor distT="0" distB="0" distL="114300" distR="114300" simplePos="0" relativeHeight="251716608" behindDoc="0" locked="0" layoutInCell="1" allowOverlap="1" wp14:anchorId="701C7A0B" wp14:editId="7262CA73">
                 <wp:simplePos x="0" y="0"/>
                 <wp:positionH relativeFrom="margin">
                   <wp:align>right</wp:align>
@@ -11004,7 +11915,7 @@
                           </pic:cNvPicPr>
                         </pic:nvPicPr>
                         <pic:blipFill>
-                          <a:blip r:embed="rId28">
+                          <a:blip r:embed="rId32">
                             <a:extLst>
                               <a:ext uri="{28A0092B-C50C-407E-A947-70E740481C1C}">
                                 <a14:useLocalDpi xmlns:a14="http://schemas.microsoft.com/office/drawing/2010/main" val="0"/>
@@ -11445,11 +12356,11 @@
           </mc:Choice>
           <mc:Fallback>
             <w:pict>
-              <v:group w14:anchorId="701C7A0B" id="Group 106" o:spid="_x0000_s1084" style="position:absolute;left:0;text-align:left;margin-left:306.6pt;margin-top:19.3pt;width:357.8pt;height:74.3pt;z-index:251719680;mso-position-horizontal:right;mso-position-horizontal-relative:margin" coordsize="45440,9435" o:gfxdata="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">
-                <v:shape id="Picture 101" o:spid="_x0000_s1085" type="#_x0000_t75" style="position:absolute;top:2251;width:45440;height:6998;visibility:visible;mso-wrap-style:square" o:gfxdata="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">
-                  <v:imagedata r:id="rId29" o:title=""/>
+              <v:group w14:anchorId="701C7A0B" id="Group 106" o:spid="_x0000_s1093" style="position:absolute;left:0;text-align:left;margin-left:306.6pt;margin-top:19.3pt;width:357.8pt;height:74.3pt;z-index:251716608;mso-position-horizontal:right;mso-position-horizontal-relative:margin" coordsize="45440,9435" o:gfxdata="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">
+                <v:shape id="Picture 101" o:spid="_x0000_s1094" type="#_x0000_t75" style="position:absolute;top:2251;width:45440;height:6998;visibility:visible;mso-wrap-style:square" o:gfxdata="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">
+                  <v:imagedata r:id="rId33" o:title=""/>
                 </v:shape>
-                <v:shape id="Speech Bubble: Rectangle with Corners Rounded 102" o:spid="_x0000_s1086" type="#_x0000_t62" style="position:absolute;left:21876;top:272;width:6413;height:2680;visibility:visible;mso-wrap-style:square;v-text-anchor:middle" o:gfxdata="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" adj="-160,35700" fillcolor="white [3201]" strokecolor="#70ad47 [3209]" strokeweight="1pt">
+                <v:shape id="Speech Bubble: Rectangle with Corners Rounded 102" o:spid="_x0000_s1095" type="#_x0000_t62" style="position:absolute;left:21876;top:272;width:6413;height:2680;visibility:visible;mso-wrap-style:square;v-text-anchor:middle" o:gfxdata="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" adj="-160,35700" fillcolor="white [3201]" strokecolor="#70ad47 [3209]" strokeweight="1pt">
                   <v:textbox>
                     <w:txbxContent>
                       <w:p>
@@ -11517,7 +12428,7 @@
                     </w:txbxContent>
                   </v:textbox>
                 </v:shape>
-                <v:shape id="Speech Bubble: Rectangle with Corners Rounded 103" o:spid="_x0000_s1087" type="#_x0000_t62" style="position:absolute;left:36957;width:6413;height:2679;visibility:visible;mso-wrap-style:square;v-text-anchor:middle" o:gfxdata="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" adj="-160,35700" fillcolor="white [3201]" strokecolor="#70ad47 [3209]" strokeweight="1pt">
+                <v:shape id="Speech Bubble: Rectangle with Corners Rounded 103" o:spid="_x0000_s1096" type="#_x0000_t62" style="position:absolute;left:36957;width:6413;height:2679;visibility:visible;mso-wrap-style:square;v-text-anchor:middle" o:gfxdata="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" adj="-160,35700" fillcolor="white [3201]" strokecolor="#70ad47 [3209]" strokeweight="1pt">
                   <v:textbox>
                     <w:txbxContent>
                       <w:p>
@@ -11585,7 +12496,7 @@
                     </w:txbxContent>
                   </v:textbox>
                 </v:shape>
-                <v:shape id="Speech Bubble: Rectangle with Corners Rounded 104" o:spid="_x0000_s1088" type="#_x0000_t62" style="position:absolute;left:35666;top:5663;width:6413;height:2680;visibility:visible;mso-wrap-style:square;v-text-anchor:middle" o:gfxdata="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" adj="-39000,2698" fillcolor="white [3201]" strokecolor="#70ad47 [3209]" strokeweight="1pt">
+                <v:shape id="Speech Bubble: Rectangle with Corners Rounded 104" o:spid="_x0000_s1097" type="#_x0000_t62" style="position:absolute;left:35666;top:5663;width:6413;height:2680;visibility:visible;mso-wrap-style:square;v-text-anchor:middle" o:gfxdata="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" adj="-39000,2698" fillcolor="white [3201]" strokecolor="#70ad47 [3209]" strokeweight="1pt">
                   <v:textbox>
                     <w:txbxContent>
                       <w:p>
@@ -11653,7 +12564,7 @@
                     </w:txbxContent>
                   </v:textbox>
                 </v:shape>
-                <v:shape id="Speech Bubble: Rectangle with Corners Rounded 105" o:spid="_x0000_s1089" type="#_x0000_t62" style="position:absolute;left:4299;top:6755;width:6413;height:2680;visibility:visible;mso-wrap-style:square;v-text-anchor:middle" o:gfxdata="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" adj="38679,12598" fillcolor="white [3201]" strokecolor="#70ad47 [3209]" strokeweight="1pt">
+                <v:shape id="Speech Bubble: Rectangle with Corners Rounded 105" o:spid="_x0000_s1098" type="#_x0000_t62" style="position:absolute;left:4299;top:6755;width:6413;height:2680;visibility:visible;mso-wrap-style:square;v-text-anchor:middle" o:gfxdata="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" adj="38679,12598" fillcolor="white [3201]" strokecolor="#70ad47 [3209]" strokeweight="1pt">
                   <v:textbox>
                     <w:txbxContent>
                       <w:p>
@@ -12110,6 +13021,119 @@
     </w:lvl>
   </w:abstractNum>
   <w:abstractNum w:abstractNumId="1" w15:restartNumberingAfterBreak="0">
+    <w:nsid w:val="0AAB7B6D"/>
+    <w:multiLevelType w:val="hybridMultilevel"/>
+    <w:tmpl w:val="CBD2DFEA"/>
+    <w:lvl w:ilvl="0" w:tplc="78D4C358">
+      <w:start w:val="4"/>
+      <w:numFmt w:val="bullet"/>
+      <w:lvlText w:val="-"/>
+      <w:lvlJc w:val="left"/>
+      <w:pPr>
+        <w:ind w:left="1440" w:hanging="360"/>
+      </w:pPr>
+      <w:rPr>
+        <w:rFonts w:ascii="Times New Roman" w:eastAsiaTheme="minorHAnsi" w:hAnsi="Times New Roman" w:cs="Times New Roman" w:hint="default"/>
+      </w:rPr>
+    </w:lvl>
+    <w:lvl w:ilvl="1" w:tplc="042A0003" w:tentative="1">
+      <w:start w:val="1"/>
+      <w:numFmt w:val="bullet"/>
+      <w:lvlText w:val="o"/>
+      <w:lvlJc w:val="left"/>
+      <w:pPr>
+        <w:ind w:left="2160" w:hanging="360"/>
+      </w:pPr>
+      <w:rPr>
+        <w:rFonts w:ascii="Courier New" w:hAnsi="Courier New" w:cs="Courier New" w:hint="default"/>
+      </w:rPr>
+    </w:lvl>
+    <w:lvl w:ilvl="2" w:tplc="042A0005" w:tentative="1">
+      <w:start w:val="1"/>
+      <w:numFmt w:val="bullet"/>
+      <w:lvlText w:val=""/>
+      <w:lvlJc w:val="left"/>
+      <w:pPr>
+        <w:ind w:left="2880" w:hanging="360"/>
+      </w:pPr>
+      <w:rPr>
+        <w:rFonts w:ascii="Wingdings" w:hAnsi="Wingdings" w:hint="default"/>
+      </w:rPr>
+    </w:lvl>
+    <w:lvl w:ilvl="3" w:tplc="042A0001" w:tentative="1">
+      <w:start w:val="1"/>
+      <w:numFmt w:val="bullet"/>
+      <w:lvlText w:val=""/>
+      <w:lvlJc w:val="left"/>
+      <w:pPr>
+        <w:ind w:left="3600" w:hanging="360"/>
+      </w:pPr>
+      <w:rPr>
+        <w:rFonts w:ascii="Symbol" w:hAnsi="Symbol" w:hint="default"/>
+      </w:rPr>
+    </w:lvl>
+    <w:lvl w:ilvl="4" w:tplc="042A0003" w:tentative="1">
+      <w:start w:val="1"/>
+      <w:numFmt w:val="bullet"/>
+      <w:lvlText w:val="o"/>
+      <w:lvlJc w:val="left"/>
+      <w:pPr>
+        <w:ind w:left="4320" w:hanging="360"/>
+      </w:pPr>
+      <w:rPr>
+        <w:rFonts w:ascii="Courier New" w:hAnsi="Courier New" w:cs="Courier New" w:hint="default"/>
+      </w:rPr>
+    </w:lvl>
+    <w:lvl w:ilvl="5" w:tplc="042A0005" w:tentative="1">
+      <w:start w:val="1"/>
+      <w:numFmt w:val="bullet"/>
+      <w:lvlText w:val=""/>
+      <w:lvlJc w:val="left"/>
+      <w:pPr>
+        <w:ind w:left="5040" w:hanging="360"/>
+      </w:pPr>
+      <w:rPr>
+        <w:rFonts w:ascii="Wingdings" w:hAnsi="Wingdings" w:hint="default"/>
+      </w:rPr>
+    </w:lvl>
+    <w:lvl w:ilvl="6" w:tplc="042A0001" w:tentative="1">
+      <w:start w:val="1"/>
+      <w:numFmt w:val="bullet"/>
+      <w:lvlText w:val=""/>
+      <w:lvlJc w:val="left"/>
+      <w:pPr>
+        <w:ind w:left="5760" w:hanging="360"/>
+      </w:pPr>
+      <w:rPr>
+        <w:rFonts w:ascii="Symbol" w:hAnsi="Symbol" w:hint="default"/>
+      </w:rPr>
+    </w:lvl>
+    <w:lvl w:ilvl="7" w:tplc="042A0003" w:tentative="1">
+      <w:start w:val="1"/>
+      <w:numFmt w:val="bullet"/>
+      <w:lvlText w:val="o"/>
+      <w:lvlJc w:val="left"/>
+      <w:pPr>
+        <w:ind w:left="6480" w:hanging="360"/>
+      </w:pPr>
+      <w:rPr>
+        <w:rFonts w:ascii="Courier New" w:hAnsi="Courier New" w:cs="Courier New" w:hint="default"/>
+      </w:rPr>
+    </w:lvl>
+    <w:lvl w:ilvl="8" w:tplc="042A0005" w:tentative="1">
+      <w:start w:val="1"/>
+      <w:numFmt w:val="bullet"/>
+      <w:lvlText w:val=""/>
+      <w:lvlJc w:val="left"/>
+      <w:pPr>
+        <w:ind w:left="7200" w:hanging="360"/>
+      </w:pPr>
+      <w:rPr>
+        <w:rFonts w:ascii="Wingdings" w:hAnsi="Wingdings" w:hint="default"/>
+      </w:rPr>
+    </w:lvl>
+  </w:abstractNum>
+  <w:abstractNum w:abstractNumId="2" w15:restartNumberingAfterBreak="0">
     <w:nsid w:val="13997B42"/>
     <w:multiLevelType w:val="hybridMultilevel"/>
     <w:tmpl w:val="2E8E80D6"/>
@@ -12198,7 +13222,7 @@
       </w:pPr>
     </w:lvl>
   </w:abstractNum>
-  <w:abstractNum w:abstractNumId="2" w15:restartNumberingAfterBreak="0">
+  <w:abstractNum w:abstractNumId="3" w15:restartNumberingAfterBreak="0">
     <w:nsid w:val="23F231E2"/>
     <w:multiLevelType w:val="hybridMultilevel"/>
     <w:tmpl w:val="83527CAC"/>
@@ -12287,7 +13311,7 @@
       </w:pPr>
     </w:lvl>
   </w:abstractNum>
-  <w:abstractNum w:abstractNumId="3" w15:restartNumberingAfterBreak="0">
+  <w:abstractNum w:abstractNumId="4" w15:restartNumberingAfterBreak="0">
     <w:nsid w:val="25C7730C"/>
     <w:multiLevelType w:val="hybridMultilevel"/>
     <w:tmpl w:val="3942EF46"/>
@@ -12400,7 +13424,7 @@
       </w:rPr>
     </w:lvl>
   </w:abstractNum>
-  <w:abstractNum w:abstractNumId="4" w15:restartNumberingAfterBreak="0">
+  <w:abstractNum w:abstractNumId="5" w15:restartNumberingAfterBreak="0">
     <w:nsid w:val="3E5F0ABC"/>
     <w:multiLevelType w:val="hybridMultilevel"/>
     <w:tmpl w:val="8F7CEB6A"/>
@@ -12513,7 +13537,7 @@
       </w:rPr>
     </w:lvl>
   </w:abstractNum>
-  <w:abstractNum w:abstractNumId="5" w15:restartNumberingAfterBreak="0">
+  <w:abstractNum w:abstractNumId="6" w15:restartNumberingAfterBreak="0">
     <w:nsid w:val="44CA2E6D"/>
     <w:multiLevelType w:val="hybridMultilevel"/>
     <w:tmpl w:val="CFFEE700"/>
@@ -12602,7 +13626,7 @@
       </w:pPr>
     </w:lvl>
   </w:abstractNum>
-  <w:abstractNum w:abstractNumId="6" w15:restartNumberingAfterBreak="0">
+  <w:abstractNum w:abstractNumId="7" w15:restartNumberingAfterBreak="0">
     <w:nsid w:val="4BA429DD"/>
     <w:multiLevelType w:val="hybridMultilevel"/>
     <w:tmpl w:val="E80003B0"/>
@@ -12691,7 +13715,7 @@
       </w:pPr>
     </w:lvl>
   </w:abstractNum>
-  <w:abstractNum w:abstractNumId="7" w15:restartNumberingAfterBreak="0">
+  <w:abstractNum w:abstractNumId="8" w15:restartNumberingAfterBreak="0">
     <w:nsid w:val="4C9377F1"/>
     <w:multiLevelType w:val="hybridMultilevel"/>
     <w:tmpl w:val="8660B1F8"/>
@@ -12804,7 +13828,7 @@
       </w:rPr>
     </w:lvl>
   </w:abstractNum>
-  <w:abstractNum w:abstractNumId="8" w15:restartNumberingAfterBreak="0">
+  <w:abstractNum w:abstractNumId="9" w15:restartNumberingAfterBreak="0">
     <w:nsid w:val="55AE4E15"/>
     <w:multiLevelType w:val="hybridMultilevel"/>
     <w:tmpl w:val="6CF8F098"/>
@@ -12917,7 +13941,7 @@
       </w:rPr>
     </w:lvl>
   </w:abstractNum>
-  <w:abstractNum w:abstractNumId="9" w15:restartNumberingAfterBreak="0">
+  <w:abstractNum w:abstractNumId="10" w15:restartNumberingAfterBreak="0">
     <w:nsid w:val="610B2FE3"/>
     <w:multiLevelType w:val="hybridMultilevel"/>
     <w:tmpl w:val="BC44F9DA"/>
@@ -13006,7 +14030,7 @@
       </w:pPr>
     </w:lvl>
   </w:abstractNum>
-  <w:abstractNum w:abstractNumId="10" w15:restartNumberingAfterBreak="0">
+  <w:abstractNum w:abstractNumId="11" w15:restartNumberingAfterBreak="0">
     <w:nsid w:val="774151CB"/>
     <w:multiLevelType w:val="hybridMultilevel"/>
     <w:tmpl w:val="A2EA79E4"/>
@@ -13096,37 +14120,40 @@
     </w:lvl>
   </w:abstractNum>
   <w:num w:numId="1">
-    <w:abstractNumId w:val="10"/>
+    <w:abstractNumId w:val="11"/>
   </w:num>
   <w:num w:numId="2">
+    <w:abstractNumId w:val="3"/>
+  </w:num>
+  <w:num w:numId="3">
+    <w:abstractNumId w:val="7"/>
+  </w:num>
+  <w:num w:numId="4">
     <w:abstractNumId w:val="2"/>
   </w:num>
-  <w:num w:numId="3">
+  <w:num w:numId="5">
+    <w:abstractNumId w:val="4"/>
+  </w:num>
+  <w:num w:numId="6">
+    <w:abstractNumId w:val="5"/>
+  </w:num>
+  <w:num w:numId="7">
     <w:abstractNumId w:val="6"/>
   </w:num>
-  <w:num w:numId="4">
-    <w:abstractNumId w:val="1"/>
-  </w:num>
-  <w:num w:numId="5">
-    <w:abstractNumId w:val="3"/>
-  </w:num>
-  <w:num w:numId="6">
-    <w:abstractNumId w:val="4"/>
-  </w:num>
-  <w:num w:numId="7">
-    <w:abstractNumId w:val="5"/>
-  </w:num>
   <w:num w:numId="8">
-    <w:abstractNumId w:val="7"/>
+    <w:abstractNumId w:val="8"/>
   </w:num>
   <w:num w:numId="9">
     <w:abstractNumId w:val="0"/>
   </w:num>
   <w:num w:numId="10">
-    <w:abstractNumId w:val="8"/>
+    <w:abstractNumId w:val="9"/>
   </w:num>
   <w:num w:numId="11">
-    <w:abstractNumId w:val="9"/>
+    <w:abstractNumId w:val="10"/>
+  </w:num>
+  <w:num w:numId="12">
+    <w:abstractNumId w:val="1"/>
   </w:num>
 </w:numbering>
 </file>

</xml_diff>